<commit_message>
Update respective project title and format
</commit_message>
<xml_diff>
--- a/ContextObjects/TT4L_G7_ContextObjects_v1.0.docx
+++ b/ContextObjects/TT4L_G7_ContextObjects_v1.0.docx
@@ -5,88 +5,79 @@
     <w:p>
       <w:pPr>
         <w:jc w:val="center"/>
-        <w:rPr>
-          <w:ins w:id="1" w:author="Teoh Xuan Xuan" w:date="2025-05-23T15:23:00Z" w16du:dateUtc="2025-05-23T07:23:00Z"/>
-        </w:rPr>
       </w:pPr>
     </w:p>
     <w:p>
       <w:pPr>
         <w:jc w:val="center"/>
-        <w:rPr>
-          <w:ins w:id="2" w:author="Teoh Xuan Xuan" w:date="2025-05-23T15:23:00Z" w16du:dateUtc="2025-05-23T07:23:00Z"/>
-        </w:rPr>
-      </w:pPr>
-      <w:ins w:id="3" w:author="Teoh Xuan Xuan" w:date="2025-05-23T15:23:00Z" w16du:dateUtc="2025-05-23T07:23:00Z">
-        <w:r>
-          <w:rPr>
-            <w:b/>
-            <w:bCs/>
-            <w:noProof/>
-            <w:color w:val="000000"/>
-            <w:sz w:val="18"/>
-            <w:szCs w:val="18"/>
-            <w:bdr w:val="none" w:sz="0" w:space="0" w:color="auto" w:frame="1"/>
-          </w:rPr>
-          <w:drawing>
-            <wp:inline distT="0" distB="0" distL="0" distR="0" wp14:anchorId="500F30B8" wp14:editId="71CCF1A9">
-              <wp:extent cx="4762500" cy="1623060"/>
-              <wp:effectExtent l="0" t="0" r="0" b="0"/>
-              <wp:docPr id="1839408478" name="Picture 3"/>
-              <wp:cNvGraphicFramePr>
-                <a:graphicFrameLocks xmlns:a="http://schemas.openxmlformats.org/drawingml/2006/main" noChangeAspect="1"/>
-              </wp:cNvGraphicFramePr>
-              <a:graphic xmlns:a="http://schemas.openxmlformats.org/drawingml/2006/main">
-                <a:graphicData uri="http://schemas.openxmlformats.org/drawingml/2006/picture">
-                  <pic:pic xmlns:pic="http://schemas.openxmlformats.org/drawingml/2006/picture">
-                    <pic:nvPicPr>
-                      <pic:cNvPr id="0" name="Picture 11"/>
-                      <pic:cNvPicPr>
-                        <a:picLocks noChangeAspect="1" noChangeArrowheads="1"/>
-                      </pic:cNvPicPr>
-                    </pic:nvPicPr>
-                    <pic:blipFill rotWithShape="1">
-                      <a:blip r:embed="rId4">
-                        <a:extLst>
-                          <a:ext uri="{28A0092B-C50C-407E-A947-70E740481C1C}">
-                            <a14:useLocalDpi xmlns:a14="http://schemas.microsoft.com/office/drawing/2010/main" val="0"/>
-                          </a:ext>
-                        </a:extLst>
-                      </a:blip>
-                      <a:srcRect t="30448" b="35417"/>
-                      <a:stretch/>
-                    </pic:blipFill>
-                    <pic:spPr bwMode="auto">
-                      <a:xfrm>
-                        <a:off x="0" y="0"/>
-                        <a:ext cx="4762500" cy="1623060"/>
-                      </a:xfrm>
-                      <a:prstGeom prst="rect">
-                        <a:avLst/>
-                      </a:prstGeom>
-                      <a:noFill/>
-                      <a:ln>
-                        <a:noFill/>
-                      </a:ln>
+      </w:pPr>
+      <w:r>
+        <w:rPr>
+          <w:b/>
+          <w:bCs/>
+          <w:noProof/>
+          <w:color w:val="000000"/>
+          <w:sz w:val="18"/>
+          <w:szCs w:val="18"/>
+          <w:bdr w:val="none" w:sz="0" w:space="0" w:color="auto" w:frame="1"/>
+        </w:rPr>
+        <w:drawing>
+          <wp:inline distT="0" distB="0" distL="0" distR="0" wp14:anchorId="500F30B8" wp14:editId="71CCF1A9">
+            <wp:extent cx="4762500" cy="1623060"/>
+            <wp:effectExtent l="0" t="0" r="0" b="0"/>
+            <wp:docPr id="1839408478" name="Picture 3"/>
+            <wp:cNvGraphicFramePr>
+              <a:graphicFrameLocks xmlns:a="http://schemas.openxmlformats.org/drawingml/2006/main" noChangeAspect="1"/>
+            </wp:cNvGraphicFramePr>
+            <a:graphic xmlns:a="http://schemas.openxmlformats.org/drawingml/2006/main">
+              <a:graphicData uri="http://schemas.openxmlformats.org/drawingml/2006/picture">
+                <pic:pic xmlns:pic="http://schemas.openxmlformats.org/drawingml/2006/picture">
+                  <pic:nvPicPr>
+                    <pic:cNvPr id="0" name="Picture 11"/>
+                    <pic:cNvPicPr>
+                      <a:picLocks noChangeAspect="1" noChangeArrowheads="1"/>
+                    </pic:cNvPicPr>
+                  </pic:nvPicPr>
+                  <pic:blipFill rotWithShape="1">
+                    <a:blip r:embed="rId5">
                       <a:extLst>
-                        <a:ext uri="{53640926-AAD7-44D8-BBD7-CCE9431645EC}">
-                          <a14:shadowObscured xmlns:a14="http://schemas.microsoft.com/office/drawing/2010/main"/>
+                        <a:ext uri="{28A0092B-C50C-407E-A947-70E740481C1C}">
+                          <a14:useLocalDpi xmlns:a14="http://schemas.microsoft.com/office/drawing/2010/main" val="0"/>
                         </a:ext>
                       </a:extLst>
-                    </pic:spPr>
-                  </pic:pic>
-                </a:graphicData>
-              </a:graphic>
-            </wp:inline>
-          </w:drawing>
-        </w:r>
-      </w:ins>
+                    </a:blip>
+                    <a:srcRect t="30448" b="35417"/>
+                    <a:stretch/>
+                  </pic:blipFill>
+                  <pic:spPr bwMode="auto">
+                    <a:xfrm>
+                      <a:off x="0" y="0"/>
+                      <a:ext cx="4762500" cy="1623060"/>
+                    </a:xfrm>
+                    <a:prstGeom prst="rect">
+                      <a:avLst/>
+                    </a:prstGeom>
+                    <a:noFill/>
+                    <a:ln>
+                      <a:noFill/>
+                    </a:ln>
+                    <a:extLst>
+                      <a:ext uri="{53640926-AAD7-44D8-BBD7-CCE9431645EC}">
+                        <a14:shadowObscured xmlns:a14="http://schemas.microsoft.com/office/drawing/2010/main"/>
+                      </a:ext>
+                    </a:extLst>
+                  </pic:spPr>
+                </pic:pic>
+              </a:graphicData>
+            </a:graphic>
+          </wp:inline>
+        </w:drawing>
+      </w:r>
     </w:p>
     <w:p>
       <w:pPr>
         <w:jc w:val="center"/>
         <w:rPr>
-          <w:ins w:id="4" w:author="Teoh Xuan Xuan" w:date="2025-05-23T15:23:00Z" w16du:dateUtc="2025-05-23T07:23:00Z"/>
           <w:rFonts w:cs="Times New Roman"/>
           <w:b/>
           <w:bCs/>
@@ -99,165 +90,232 @@
       <w:pPr>
         <w:jc w:val="center"/>
         <w:rPr>
-          <w:ins w:id="5" w:author="Teoh Xuan Xuan" w:date="2025-05-23T15:23:00Z" w16du:dateUtc="2025-05-23T07:23:00Z"/>
+          <w:rFonts w:cs="Times New Roman"/>
+          <w:b/>
+          <w:bCs/>
+          <w:sz w:val="32"/>
+          <w:szCs w:val="32"/>
+        </w:rPr>
+      </w:pPr>
+      <w:r>
+        <w:rPr>
+          <w:rFonts w:cs="Times New Roman"/>
+          <w:b/>
+          <w:bCs/>
+          <w:sz w:val="32"/>
+          <w:szCs w:val="32"/>
+        </w:rPr>
+        <w:t>FACULTY OF COMPUTING AND INFORMATICS</w:t>
+      </w:r>
+    </w:p>
+    <w:p>
+      <w:pPr>
+        <w:jc w:val="center"/>
+        <w:rPr>
+          <w:rFonts w:cs="Times New Roman"/>
+          <w:b/>
+          <w:bCs/>
+          <w:sz w:val="32"/>
+          <w:szCs w:val="32"/>
+        </w:rPr>
+      </w:pPr>
+    </w:p>
+    <w:p>
+      <w:pPr>
+        <w:jc w:val="center"/>
+        <w:rPr>
+          <w:rFonts w:cs="Times New Roman"/>
+          <w:b/>
+          <w:bCs/>
+          <w:sz w:val="32"/>
+          <w:szCs w:val="32"/>
+        </w:rPr>
+      </w:pPr>
+      <w:r>
+        <w:rPr>
+          <w:rFonts w:cs="Times New Roman"/>
+          <w:b/>
+          <w:bCs/>
+          <w:sz w:val="32"/>
+          <w:szCs w:val="32"/>
+        </w:rPr>
+        <w:t>CSE6224 – SOFTWARE REQUIREMENTS ENG</w:t>
+      </w:r>
+    </w:p>
+    <w:p>
+      <w:pPr>
+        <w:jc w:val="center"/>
+        <w:rPr>
+          <w:rFonts w:cs="Times New Roman"/>
+          <w:b/>
+          <w:bCs/>
+          <w:sz w:val="32"/>
+          <w:szCs w:val="32"/>
+        </w:rPr>
+      </w:pPr>
+    </w:p>
+    <w:p>
+      <w:pPr>
+        <w:jc w:val="center"/>
+        <w:rPr>
+          <w:rFonts w:cs="Times New Roman"/>
+          <w:b/>
+          <w:bCs/>
+          <w:sz w:val="32"/>
+          <w:szCs w:val="32"/>
+        </w:rPr>
+      </w:pPr>
+      <w:r>
+        <w:rPr>
+          <w:rFonts w:cs="Times New Roman"/>
+          <w:b/>
+          <w:bCs/>
+          <w:sz w:val="32"/>
+          <w:szCs w:val="32"/>
+        </w:rPr>
+        <w:t>GROUP: G07</w:t>
+      </w:r>
+    </w:p>
+    <w:p>
+      <w:pPr>
+        <w:jc w:val="center"/>
+        <w:rPr>
+          <w:rFonts w:cs="Times New Roman"/>
+          <w:b/>
+          <w:bCs/>
+          <w:sz w:val="32"/>
+          <w:szCs w:val="32"/>
+        </w:rPr>
+      </w:pPr>
+      <w:r>
+        <w:rPr>
+          <w:rFonts w:cs="Times New Roman"/>
+          <w:b/>
+          <w:bCs/>
+          <w:sz w:val="32"/>
+          <w:szCs w:val="32"/>
+        </w:rPr>
+        <w:t>SESSION: TT4L</w:t>
+      </w:r>
+    </w:p>
+    <w:p>
+      <w:pPr>
+        <w:jc w:val="center"/>
+        <w:rPr>
+          <w:rFonts w:cs="Times New Roman"/>
+          <w:b/>
+          <w:bCs/>
+          <w:sz w:val="32"/>
+          <w:szCs w:val="32"/>
+        </w:rPr>
+      </w:pPr>
+    </w:p>
+    <w:p>
+      <w:pPr>
+        <w:jc w:val="center"/>
+        <w:rPr>
+          <w:rFonts w:cs="Times New Roman"/>
+          <w:b/>
+          <w:bCs/>
+          <w:sz w:val="32"/>
+          <w:szCs w:val="32"/>
+        </w:rPr>
+      </w:pPr>
+      <w:r>
+        <w:rPr>
+          <w:rFonts w:cs="Times New Roman"/>
+          <w:b/>
+          <w:bCs/>
+          <w:sz w:val="32"/>
+          <w:szCs w:val="32"/>
+        </w:rPr>
+        <w:t xml:space="preserve">PROJECT </w:t>
+      </w:r>
+      <w:r>
+        <w:rPr>
+          <w:rFonts w:cs="Times New Roman"/>
+          <w:b/>
+          <w:bCs/>
+          <w:sz w:val="32"/>
+          <w:szCs w:val="32"/>
+        </w:rPr>
+        <w:t>TITLE:</w:t>
+      </w:r>
+      <w:r>
+        <w:rPr>
+          <w:rFonts w:cs="Times New Roman"/>
+          <w:b/>
+          <w:bCs/>
+          <w:sz w:val="32"/>
+          <w:szCs w:val="32"/>
+        </w:rPr>
+        <w:t xml:space="preserve"> </w:t>
+      </w:r>
+      <w:r>
+        <w:rPr>
+          <w:rFonts w:cs="Times New Roman"/>
+          <w:b/>
+          <w:bCs/>
+          <w:sz w:val="32"/>
+          <w:szCs w:val="32"/>
+        </w:rPr>
+        <w:t>University Communication and</w:t>
+      </w:r>
+    </w:p>
+    <w:p>
+      <w:pPr>
+        <w:jc w:val="center"/>
+        <w:rPr>
+          <w:rFonts w:cs="Times New Roman"/>
+          <w:b/>
+          <w:bCs/>
+          <w:sz w:val="32"/>
+          <w:szCs w:val="32"/>
+        </w:rPr>
+      </w:pPr>
+      <w:r>
+        <w:rPr>
+          <w:rFonts w:cs="Times New Roman"/>
+          <w:b/>
+          <w:bCs/>
+          <w:sz w:val="32"/>
+          <w:szCs w:val="32"/>
+        </w:rPr>
+        <w:t>Services Portal with Campus</w:t>
+      </w:r>
+      <w:r>
+        <w:rPr>
+          <w:rFonts w:cs="Times New Roman"/>
+          <w:b/>
+          <w:bCs/>
+          <w:sz w:val="32"/>
+          <w:szCs w:val="32"/>
+        </w:rPr>
+        <w:t xml:space="preserve"> </w:t>
+      </w:r>
+      <w:r>
+        <w:rPr>
+          <w:rFonts w:cs="Times New Roman"/>
+          <w:b/>
+          <w:bCs/>
+          <w:sz w:val="32"/>
+          <w:szCs w:val="32"/>
+        </w:rPr>
+        <w:t>Management System and SMS Gateway Integration</w:t>
+      </w:r>
+    </w:p>
+    <w:p>
+      <w:pPr>
+        <w:jc w:val="center"/>
+        <w:rPr>
           <w:rFonts w:cs="Times New Roman"/>
           <w:b/>
           <w:bCs/>
           <w:sz w:val="36"/>
           <w:szCs w:val="36"/>
-        </w:rPr>
-      </w:pPr>
-      <w:ins w:id="6" w:author="Teoh Xuan Xuan" w:date="2025-05-23T15:23:00Z" w16du:dateUtc="2025-05-23T07:23:00Z">
-        <w:r>
-          <w:rPr>
-            <w:rFonts w:cs="Times New Roman"/>
-            <w:b/>
-            <w:bCs/>
-            <w:sz w:val="36"/>
-            <w:szCs w:val="36"/>
-          </w:rPr>
-          <w:t>FACULTY OF COMPUTING AND INFORMATICS</w:t>
-        </w:r>
-      </w:ins>
-    </w:p>
-    <w:p>
-      <w:pPr>
-        <w:jc w:val="center"/>
-        <w:rPr>
-          <w:ins w:id="7" w:author="Teoh Xuan Xuan" w:date="2025-05-23T15:23:00Z" w16du:dateUtc="2025-05-23T07:23:00Z"/>
-          <w:rFonts w:cs="Times New Roman"/>
-          <w:b/>
-          <w:bCs/>
-          <w:sz w:val="36"/>
-          <w:szCs w:val="36"/>
-        </w:rPr>
-      </w:pPr>
-    </w:p>
-    <w:p>
-      <w:pPr>
-        <w:jc w:val="center"/>
-        <w:rPr>
-          <w:ins w:id="8" w:author="Teoh Xuan Xuan" w:date="2025-05-23T15:23:00Z" w16du:dateUtc="2025-05-23T07:23:00Z"/>
-          <w:rFonts w:cs="Times New Roman"/>
-          <w:b/>
-          <w:bCs/>
-          <w:sz w:val="36"/>
-          <w:szCs w:val="36"/>
-        </w:rPr>
-      </w:pPr>
-      <w:ins w:id="9" w:author="Teoh Xuan Xuan" w:date="2025-05-23T15:23:00Z" w16du:dateUtc="2025-05-23T07:23:00Z">
-        <w:r>
-          <w:rPr>
-            <w:rFonts w:cs="Times New Roman"/>
-            <w:b/>
-            <w:bCs/>
-            <w:sz w:val="36"/>
-            <w:szCs w:val="36"/>
-          </w:rPr>
-          <w:t>CSE6224 – SOFTWARE REQUIREMENTS ENG</w:t>
-        </w:r>
-      </w:ins>
-    </w:p>
-    <w:p>
-      <w:pPr>
-        <w:jc w:val="center"/>
-        <w:rPr>
-          <w:ins w:id="10" w:author="Teoh Xuan Xuan" w:date="2025-05-23T15:23:00Z" w16du:dateUtc="2025-05-23T07:23:00Z"/>
-          <w:rFonts w:cs="Times New Roman"/>
-          <w:b/>
-          <w:bCs/>
-          <w:sz w:val="36"/>
-          <w:szCs w:val="36"/>
-        </w:rPr>
-      </w:pPr>
-    </w:p>
-    <w:p>
-      <w:pPr>
-        <w:jc w:val="center"/>
-        <w:rPr>
-          <w:ins w:id="11" w:author="Teoh Xuan Xuan" w:date="2025-05-23T15:23:00Z" w16du:dateUtc="2025-05-23T07:23:00Z"/>
-          <w:rFonts w:cs="Times New Roman"/>
-          <w:b/>
-          <w:bCs/>
-          <w:sz w:val="36"/>
-          <w:szCs w:val="36"/>
-        </w:rPr>
-      </w:pPr>
-      <w:ins w:id="12" w:author="Teoh Xuan Xuan" w:date="2025-05-23T15:23:00Z" w16du:dateUtc="2025-05-23T07:23:00Z">
-        <w:r>
-          <w:rPr>
-            <w:rFonts w:cs="Times New Roman"/>
-            <w:b/>
-            <w:bCs/>
-            <w:sz w:val="36"/>
-            <w:szCs w:val="36"/>
-          </w:rPr>
-          <w:t>GROUP: G07</w:t>
-        </w:r>
-      </w:ins>
-    </w:p>
-    <w:p>
-      <w:pPr>
-        <w:jc w:val="center"/>
-        <w:rPr>
-          <w:ins w:id="13" w:author="Teoh Xuan Xuan" w:date="2025-05-23T15:23:00Z" w16du:dateUtc="2025-05-23T07:23:00Z"/>
-          <w:rFonts w:cs="Times New Roman"/>
-          <w:b/>
-          <w:bCs/>
-          <w:sz w:val="36"/>
-          <w:szCs w:val="36"/>
-        </w:rPr>
-      </w:pPr>
-      <w:ins w:id="14" w:author="Teoh Xuan Xuan" w:date="2025-05-23T15:23:00Z" w16du:dateUtc="2025-05-23T07:23:00Z">
-        <w:r>
-          <w:rPr>
-            <w:rFonts w:cs="Times New Roman"/>
-            <w:b/>
-            <w:bCs/>
-            <w:sz w:val="36"/>
-            <w:szCs w:val="36"/>
-          </w:rPr>
-          <w:t>SESSION: TT4L</w:t>
-        </w:r>
-      </w:ins>
-    </w:p>
-    <w:p>
-      <w:pPr>
-        <w:jc w:val="center"/>
-        <w:rPr>
-          <w:ins w:id="15" w:author="Teoh Xuan Xuan" w:date="2025-05-23T15:23:00Z" w16du:dateUtc="2025-05-23T07:23:00Z"/>
-          <w:rFonts w:cs="Times New Roman"/>
-          <w:b/>
-          <w:bCs/>
-          <w:sz w:val="36"/>
-          <w:szCs w:val="36"/>
-        </w:rPr>
-      </w:pPr>
-    </w:p>
-    <w:p>
-      <w:pPr>
-        <w:jc w:val="center"/>
-        <w:rPr>
-          <w:ins w:id="16" w:author="Teoh Xuan Xuan" w:date="2025-05-23T15:23:00Z" w16du:dateUtc="2025-05-23T07:23:00Z"/>
-          <w:rFonts w:cs="Times New Roman"/>
-          <w:b/>
-          <w:bCs/>
-          <w:sz w:val="36"/>
-          <w:szCs w:val="36"/>
-        </w:rPr>
-      </w:pPr>
-      <w:ins w:id="17" w:author="Teoh Xuan Xuan" w:date="2025-05-23T15:23:00Z" w16du:dateUtc="2025-05-23T07:23:00Z">
-        <w:r>
-          <w:rPr>
-            <w:rFonts w:cs="Times New Roman"/>
-            <w:b/>
-            <w:bCs/>
-            <w:sz w:val="36"/>
-            <w:szCs w:val="36"/>
-          </w:rPr>
-          <w:t>PROJECT REPORT</w:t>
-        </w:r>
-      </w:ins>
+          <w:lang w:val="en-US"/>
+        </w:rPr>
+      </w:pPr>
     </w:p>
     <w:tbl>
       <w:tblPr>
@@ -272,7 +330,6 @@
       <w:tr>
         <w:trPr>
           <w:trHeight w:val="395"/>
-          <w:ins w:id="18" w:author="Teoh Xuan Xuan" w:date="2025-05-23T15:23:00Z" w16du:dateUtc="2025-05-23T07:23:00Z"/>
         </w:trPr>
         <w:tc>
           <w:tcPr>
@@ -282,22 +339,19 @@
             <w:pPr>
               <w:jc w:val="center"/>
               <w:rPr>
-                <w:ins w:id="19" w:author="Teoh Xuan Xuan" w:date="2025-05-23T15:23:00Z" w16du:dateUtc="2025-05-23T07:23:00Z"/>
                 <w:rFonts w:cs="Times New Roman"/>
                 <w:b/>
                 <w:bCs/>
               </w:rPr>
             </w:pPr>
-            <w:ins w:id="20" w:author="Teoh Xuan Xuan" w:date="2025-05-23T15:23:00Z" w16du:dateUtc="2025-05-23T07:23:00Z">
-              <w:r>
-                <w:rPr>
-                  <w:rFonts w:cs="Times New Roman"/>
-                  <w:b/>
-                  <w:bCs/>
-                </w:rPr>
-                <w:t>Student Name</w:t>
-              </w:r>
-            </w:ins>
+            <w:r>
+              <w:rPr>
+                <w:rFonts w:cs="Times New Roman"/>
+                <w:b/>
+                <w:bCs/>
+              </w:rPr>
+              <w:t>Student Name</w:t>
+            </w:r>
           </w:p>
         </w:tc>
         <w:tc>
@@ -308,29 +362,25 @@
             <w:pPr>
               <w:jc w:val="center"/>
               <w:rPr>
-                <w:ins w:id="21" w:author="Teoh Xuan Xuan" w:date="2025-05-23T15:23:00Z" w16du:dateUtc="2025-05-23T07:23:00Z"/>
                 <w:rFonts w:cs="Times New Roman"/>
                 <w:b/>
                 <w:bCs/>
               </w:rPr>
             </w:pPr>
-            <w:ins w:id="22" w:author="Teoh Xuan Xuan" w:date="2025-05-23T15:23:00Z" w16du:dateUtc="2025-05-23T07:23:00Z">
-              <w:r>
-                <w:rPr>
-                  <w:rFonts w:cs="Times New Roman"/>
-                  <w:b/>
-                  <w:bCs/>
-                </w:rPr>
-                <w:t>Student ID</w:t>
-              </w:r>
-            </w:ins>
+            <w:r>
+              <w:rPr>
+                <w:rFonts w:cs="Times New Roman"/>
+                <w:b/>
+                <w:bCs/>
+              </w:rPr>
+              <w:t>Student ID</w:t>
+            </w:r>
           </w:p>
         </w:tc>
       </w:tr>
       <w:tr>
         <w:trPr>
           <w:trHeight w:val="341"/>
-          <w:ins w:id="23" w:author="Teoh Xuan Xuan" w:date="2025-05-23T15:23:00Z" w16du:dateUtc="2025-05-23T07:23:00Z"/>
         </w:trPr>
         <w:tc>
           <w:tcPr>
@@ -340,18 +390,15 @@
             <w:pPr>
               <w:jc w:val="center"/>
               <w:rPr>
-                <w:ins w:id="24" w:author="Teoh Xuan Xuan" w:date="2025-05-23T15:23:00Z" w16du:dateUtc="2025-05-23T07:23:00Z"/>
                 <w:rFonts w:cs="Times New Roman"/>
               </w:rPr>
             </w:pPr>
-            <w:ins w:id="25" w:author="Teoh Xuan Xuan" w:date="2025-05-23T15:23:00Z" w16du:dateUtc="2025-05-23T07:23:00Z">
-              <w:r>
-                <w:rPr>
-                  <w:rFonts w:cs="Times New Roman"/>
-                </w:rPr>
-                <w:t>Yang Jia En</w:t>
-              </w:r>
-            </w:ins>
+            <w:r>
+              <w:rPr>
+                <w:rFonts w:cs="Times New Roman"/>
+              </w:rPr>
+              <w:t>Yang Jia En</w:t>
+            </w:r>
           </w:p>
         </w:tc>
         <w:tc>
@@ -362,25 +409,21 @@
             <w:pPr>
               <w:jc w:val="center"/>
               <w:rPr>
-                <w:ins w:id="26" w:author="Teoh Xuan Xuan" w:date="2025-05-23T15:23:00Z" w16du:dateUtc="2025-05-23T07:23:00Z"/>
                 <w:rFonts w:cs="Times New Roman"/>
               </w:rPr>
             </w:pPr>
-            <w:ins w:id="27" w:author="Teoh Xuan Xuan" w:date="2025-05-23T15:23:00Z" w16du:dateUtc="2025-05-23T07:23:00Z">
-              <w:r>
-                <w:rPr>
-                  <w:rFonts w:cs="Times New Roman"/>
-                </w:rPr>
-                <w:t>242UC2451Q</w:t>
-              </w:r>
-            </w:ins>
+            <w:r>
+              <w:rPr>
+                <w:rFonts w:cs="Times New Roman"/>
+              </w:rPr>
+              <w:t>242UC2451Q</w:t>
+            </w:r>
           </w:p>
         </w:tc>
       </w:tr>
       <w:tr>
         <w:trPr>
           <w:trHeight w:val="359"/>
-          <w:ins w:id="28" w:author="Teoh Xuan Xuan" w:date="2025-05-23T15:23:00Z" w16du:dateUtc="2025-05-23T07:23:00Z"/>
         </w:trPr>
         <w:tc>
           <w:tcPr>
@@ -390,26 +433,23 @@
             <w:pPr>
               <w:jc w:val="center"/>
               <w:rPr>
-                <w:ins w:id="29" w:author="Teoh Xuan Xuan" w:date="2025-05-23T15:23:00Z" w16du:dateUtc="2025-05-23T07:23:00Z"/>
                 <w:rFonts w:cs="Times New Roman"/>
               </w:rPr>
             </w:pPr>
-            <w:ins w:id="30" w:author="Teoh Xuan Xuan" w:date="2025-05-23T15:23:00Z" w16du:dateUtc="2025-05-23T07:23:00Z">
-              <w:r>
-                <w:rPr>
-                  <w:rFonts w:cs="Times New Roman"/>
-                </w:rPr>
-                <w:t xml:space="preserve">Teoh Xuan </w:t>
-              </w:r>
-              <w:proofErr w:type="spellStart"/>
-              <w:r>
-                <w:rPr>
-                  <w:rFonts w:cs="Times New Roman"/>
-                </w:rPr>
-                <w:t>Xuan</w:t>
-              </w:r>
-              <w:proofErr w:type="spellEnd"/>
-            </w:ins>
+            <w:r>
+              <w:rPr>
+                <w:rFonts w:cs="Times New Roman"/>
+              </w:rPr>
+              <w:t xml:space="preserve">Teoh Xuan </w:t>
+            </w:r>
+            <w:proofErr w:type="spellStart"/>
+            <w:r>
+              <w:rPr>
+                <w:rFonts w:cs="Times New Roman"/>
+              </w:rPr>
+              <w:t>Xuan</w:t>
+            </w:r>
+            <w:proofErr w:type="spellEnd"/>
           </w:p>
         </w:tc>
         <w:tc>
@@ -420,25 +460,21 @@
             <w:pPr>
               <w:jc w:val="center"/>
               <w:rPr>
-                <w:ins w:id="31" w:author="Teoh Xuan Xuan" w:date="2025-05-23T15:23:00Z" w16du:dateUtc="2025-05-23T07:23:00Z"/>
                 <w:rFonts w:cs="Times New Roman"/>
               </w:rPr>
             </w:pPr>
-            <w:ins w:id="32" w:author="Teoh Xuan Xuan" w:date="2025-05-23T15:23:00Z" w16du:dateUtc="2025-05-23T07:23:00Z">
-              <w:r>
-                <w:rPr>
-                  <w:rFonts w:cs="Times New Roman"/>
-                </w:rPr>
-                <w:t>242UC2451P</w:t>
-              </w:r>
-            </w:ins>
+            <w:r>
+              <w:rPr>
+                <w:rFonts w:cs="Times New Roman"/>
+              </w:rPr>
+              <w:t>242UC2451P</w:t>
+            </w:r>
           </w:p>
         </w:tc>
       </w:tr>
       <w:tr>
         <w:trPr>
           <w:trHeight w:val="341"/>
-          <w:ins w:id="33" w:author="Teoh Xuan Xuan" w:date="2025-05-23T15:23:00Z" w16du:dateUtc="2025-05-23T07:23:00Z"/>
         </w:trPr>
         <w:tc>
           <w:tcPr>
@@ -448,18 +484,15 @@
             <w:pPr>
               <w:jc w:val="center"/>
               <w:rPr>
-                <w:ins w:id="34" w:author="Teoh Xuan Xuan" w:date="2025-05-23T15:23:00Z" w16du:dateUtc="2025-05-23T07:23:00Z"/>
                 <w:rFonts w:cs="Times New Roman"/>
               </w:rPr>
             </w:pPr>
-            <w:ins w:id="35" w:author="Teoh Xuan Xuan" w:date="2025-05-23T15:23:00Z" w16du:dateUtc="2025-05-23T07:23:00Z">
-              <w:r>
-                <w:rPr>
-                  <w:rFonts w:cs="Times New Roman"/>
-                </w:rPr>
-                <w:t>Tey Jun Cheng</w:t>
-              </w:r>
-            </w:ins>
+            <w:r>
+              <w:rPr>
+                <w:rFonts w:cs="Times New Roman"/>
+              </w:rPr>
+              <w:t>Tey Jun Cheng</w:t>
+            </w:r>
           </w:p>
         </w:tc>
         <w:tc>
@@ -470,18 +503,15 @@
             <w:pPr>
               <w:jc w:val="center"/>
               <w:rPr>
-                <w:ins w:id="36" w:author="Teoh Xuan Xuan" w:date="2025-05-23T15:23:00Z" w16du:dateUtc="2025-05-23T07:23:00Z"/>
                 <w:rFonts w:cs="Times New Roman"/>
               </w:rPr>
             </w:pPr>
-            <w:ins w:id="37" w:author="Teoh Xuan Xuan" w:date="2025-05-23T15:23:00Z" w16du:dateUtc="2025-05-23T07:23:00Z">
-              <w:r>
-                <w:rPr>
-                  <w:rFonts w:cs="Times New Roman"/>
-                </w:rPr>
-                <w:t>242UC2452Z</w:t>
-              </w:r>
-            </w:ins>
+            <w:r>
+              <w:rPr>
+                <w:rFonts w:cs="Times New Roman"/>
+              </w:rPr>
+              <w:t>242UC2452Z</w:t>
+            </w:r>
           </w:p>
         </w:tc>
       </w:tr>
@@ -489,7 +519,6 @@
     <w:p>
       <w:pPr>
         <w:rPr>
-          <w:ins w:id="38" w:author="Teoh Xuan Xuan" w:date="2025-05-23T15:23:00Z" w16du:dateUtc="2025-05-23T07:23:00Z"/>
           <w:rFonts w:cs="Times New Roman"/>
           <w:b/>
           <w:bCs/>
@@ -502,7 +531,51 @@
       <w:pPr>
         <w:jc w:val="center"/>
         <w:rPr>
-          <w:ins w:id="39" w:author="Teoh Xuan Xuan" w:date="2025-05-23T15:23:00Z" w16du:dateUtc="2025-05-23T07:23:00Z"/>
+          <w:rFonts w:cs="Times New Roman"/>
+          <w:sz w:val="28"/>
+          <w:szCs w:val="28"/>
+        </w:rPr>
+      </w:pPr>
+      <w:r>
+        <w:rPr>
+          <w:rFonts w:cs="Times New Roman"/>
+          <w:sz w:val="28"/>
+          <w:szCs w:val="28"/>
+        </w:rPr>
+        <w:t xml:space="preserve">Submitted to: Dr. Zarina binti Che </w:t>
+      </w:r>
+      <w:proofErr w:type="spellStart"/>
+      <w:r>
+        <w:rPr>
+          <w:rFonts w:cs="Times New Roman"/>
+          <w:sz w:val="28"/>
+          <w:szCs w:val="28"/>
+        </w:rPr>
+        <w:t>Embi</w:t>
+      </w:r>
+      <w:proofErr w:type="spellEnd"/>
+    </w:p>
+    <w:p>
+      <w:pPr>
+        <w:jc w:val="center"/>
+        <w:rPr>
+          <w:rFonts w:cs="Times New Roman"/>
+          <w:sz w:val="28"/>
+          <w:szCs w:val="28"/>
+        </w:rPr>
+      </w:pPr>
+      <w:r>
+        <w:rPr>
+          <w:rFonts w:cs="Times New Roman"/>
+          <w:sz w:val="28"/>
+          <w:szCs w:val="28"/>
+        </w:rPr>
+        <w:t>Date: 25 May 2025</w:t>
+      </w:r>
+    </w:p>
+    <w:p>
+      <w:pPr>
+        <w:rPr>
           <w:rFonts w:cs="Times New Roman"/>
           <w:b/>
           <w:bCs/>
@@ -510,161 +583,1870 @@
           <w:szCs w:val="36"/>
         </w:rPr>
       </w:pPr>
-      <w:ins w:id="40" w:author="Teoh Xuan Xuan" w:date="2025-05-23T15:23:00Z" w16du:dateUtc="2025-05-23T07:23:00Z">
-        <w:r>
-          <w:rPr>
-            <w:rFonts w:cs="Times New Roman"/>
-            <w:b/>
-            <w:bCs/>
-            <w:sz w:val="36"/>
-            <w:szCs w:val="36"/>
-          </w:rPr>
-          <w:t xml:space="preserve">Submitted to: Dr. </w:t>
-        </w:r>
-        <w:r>
-          <w:rPr>
-            <w:rFonts w:cs="Times New Roman"/>
-            <w:b/>
-            <w:bCs/>
-            <w:sz w:val="36"/>
-            <w:szCs w:val="36"/>
-          </w:rPr>
-          <w:t xml:space="preserve">Zarina binti Che </w:t>
-        </w:r>
-        <w:proofErr w:type="spellStart"/>
-        <w:r>
-          <w:rPr>
-            <w:rFonts w:cs="Times New Roman"/>
-            <w:b/>
-            <w:bCs/>
-            <w:sz w:val="36"/>
-            <w:szCs w:val="36"/>
-          </w:rPr>
-          <w:t>Embi</w:t>
-        </w:r>
-        <w:proofErr w:type="spellEnd"/>
-      </w:ins>
-    </w:p>
-    <w:p>
-      <w:pPr>
-        <w:jc w:val="center"/>
-        <w:rPr>
-          <w:ins w:id="41" w:author="Teoh Xuan Xuan" w:date="2025-05-23T15:23:00Z" w16du:dateUtc="2025-05-23T07:23:00Z"/>
-          <w:rFonts w:cs="Times New Roman"/>
+    </w:p>
+    <w:p>
+      <w:pPr>
+        <w:rPr>
           <w:b/>
           <w:bCs/>
-          <w:sz w:val="36"/>
-          <w:szCs w:val="36"/>
-        </w:rPr>
-      </w:pPr>
-      <w:ins w:id="42" w:author="Teoh Xuan Xuan" w:date="2025-05-23T15:23:00Z" w16du:dateUtc="2025-05-23T07:23:00Z">
-        <w:r>
-          <w:rPr>
-            <w:rFonts w:cs="Times New Roman"/>
-            <w:b/>
-            <w:bCs/>
-            <w:sz w:val="36"/>
-            <w:szCs w:val="36"/>
-          </w:rPr>
-          <w:t>Date: 25 May 2025</w:t>
-        </w:r>
-      </w:ins>
-    </w:p>
-    <w:p>
-      <w:pPr>
-        <w:rPr>
-          <w:ins w:id="43" w:author="Teoh Xuan Xuan" w:date="2025-05-23T15:23:00Z" w16du:dateUtc="2025-05-23T07:23:00Z"/>
-          <w:rFonts w:cs="Times New Roman"/>
+          <w:sz w:val="32"/>
+          <w:szCs w:val="32"/>
+        </w:rPr>
+      </w:pPr>
+      <w:bookmarkStart w:id="0" w:name="_Toc198978936"/>
+      <w:r>
+        <w:rPr>
           <w:b/>
           <w:bCs/>
-          <w:sz w:val="36"/>
-          <w:szCs w:val="36"/>
-        </w:rPr>
-      </w:pPr>
+          <w:sz w:val="32"/>
+          <w:szCs w:val="32"/>
+        </w:rPr>
+        <w:t>Table of Contents</w:t>
+      </w:r>
+      <w:bookmarkEnd w:id="0"/>
+    </w:p>
+    <w:sdt>
+      <w:sdtPr>
+        <w:id w:val="1493682851"/>
+        <w:docPartObj>
+          <w:docPartGallery w:val="Table of Contents"/>
+          <w:docPartUnique/>
+        </w:docPartObj>
+      </w:sdtPr>
+      <w:sdtEndPr>
+        <w:rPr>
+          <w:rFonts w:ascii="Times New Roman" w:eastAsiaTheme="minorEastAsia" w:hAnsi="Times New Roman" w:cstheme="minorBidi"/>
+          <w:b/>
+          <w:bCs/>
+          <w:noProof/>
+          <w:color w:val="auto"/>
+          <w:kern w:val="2"/>
+          <w:sz w:val="24"/>
+          <w:szCs w:val="24"/>
+          <w:lang w:val="en-MY" w:eastAsia="zh-CN"/>
+          <w14:ligatures w14:val="standardContextual"/>
+        </w:rPr>
+      </w:sdtEndPr>
+      <w:sdtContent>
+        <w:p>
+          <w:pPr>
+            <w:pStyle w:val="TOCHeading"/>
+          </w:pPr>
+        </w:p>
+        <w:p>
+          <w:pPr>
+            <w:pStyle w:val="TOC1"/>
+            <w:tabs>
+              <w:tab w:val="right" w:leader="dot" w:pos="9016"/>
+            </w:tabs>
+            <w:rPr>
+              <w:rFonts w:asciiTheme="minorHAnsi" w:hAnsiTheme="minorHAnsi"/>
+              <w:noProof/>
+            </w:rPr>
+          </w:pPr>
+          <w:r>
+            <w:fldChar w:fldCharType="begin"/>
+          </w:r>
+          <w:r>
+            <w:instrText xml:space="preserve"> TOC \o "1-3" \h \z \u </w:instrText>
+          </w:r>
+          <w:r>
+            <w:fldChar w:fldCharType="separate"/>
+          </w:r>
+          <w:hyperlink w:anchor="_Toc198979371" w:history="1">
+            <w:r>
+              <w:rPr>
+                <w:rStyle w:val="Hyperlink"/>
+                <w:noProof/>
+              </w:rPr>
+              <w:t>1.0 Group Information</w:t>
+            </w:r>
+            <w:r>
+              <w:rPr>
+                <w:noProof/>
+                <w:webHidden/>
+              </w:rPr>
+              <w:tab/>
+            </w:r>
+            <w:r>
+              <w:rPr>
+                <w:noProof/>
+                <w:webHidden/>
+              </w:rPr>
+              <w:fldChar w:fldCharType="begin"/>
+            </w:r>
+            <w:r>
+              <w:rPr>
+                <w:noProof/>
+                <w:webHidden/>
+              </w:rPr>
+              <w:instrText xml:space="preserve"> PAGEREF _Toc198979371 \h </w:instrText>
+            </w:r>
+            <w:r>
+              <w:rPr>
+                <w:noProof/>
+                <w:webHidden/>
+              </w:rPr>
+            </w:r>
+            <w:r>
+              <w:rPr>
+                <w:noProof/>
+                <w:webHidden/>
+              </w:rPr>
+              <w:fldChar w:fldCharType="separate"/>
+            </w:r>
+            <w:r>
+              <w:rPr>
+                <w:noProof/>
+                <w:webHidden/>
+              </w:rPr>
+              <w:t>3</w:t>
+            </w:r>
+            <w:r>
+              <w:rPr>
+                <w:noProof/>
+                <w:webHidden/>
+              </w:rPr>
+              <w:fldChar w:fldCharType="end"/>
+            </w:r>
+          </w:hyperlink>
+        </w:p>
+        <w:p>
+          <w:pPr>
+            <w:pStyle w:val="TOC2"/>
+            <w:tabs>
+              <w:tab w:val="right" w:leader="dot" w:pos="9016"/>
+            </w:tabs>
+            <w:rPr>
+              <w:rFonts w:asciiTheme="minorHAnsi" w:hAnsiTheme="minorHAnsi"/>
+              <w:noProof/>
+            </w:rPr>
+          </w:pPr>
+          <w:hyperlink w:anchor="_Toc198979372" w:history="1">
+            <w:r>
+              <w:rPr>
+                <w:rStyle w:val="Hyperlink"/>
+                <w:noProof/>
+              </w:rPr>
+              <w:t> 1.1 Group Members and Roles</w:t>
+            </w:r>
+            <w:r>
+              <w:rPr>
+                <w:noProof/>
+                <w:webHidden/>
+              </w:rPr>
+              <w:tab/>
+            </w:r>
+            <w:r>
+              <w:rPr>
+                <w:noProof/>
+                <w:webHidden/>
+              </w:rPr>
+              <w:fldChar w:fldCharType="begin"/>
+            </w:r>
+            <w:r>
+              <w:rPr>
+                <w:noProof/>
+                <w:webHidden/>
+              </w:rPr>
+              <w:instrText xml:space="preserve"> PAGEREF _Toc198979372 \h </w:instrText>
+            </w:r>
+            <w:r>
+              <w:rPr>
+                <w:noProof/>
+                <w:webHidden/>
+              </w:rPr>
+            </w:r>
+            <w:r>
+              <w:rPr>
+                <w:noProof/>
+                <w:webHidden/>
+              </w:rPr>
+              <w:fldChar w:fldCharType="separate"/>
+            </w:r>
+            <w:r>
+              <w:rPr>
+                <w:noProof/>
+                <w:webHidden/>
+              </w:rPr>
+              <w:t>3</w:t>
+            </w:r>
+            <w:r>
+              <w:rPr>
+                <w:noProof/>
+                <w:webHidden/>
+              </w:rPr>
+              <w:fldChar w:fldCharType="end"/>
+            </w:r>
+          </w:hyperlink>
+        </w:p>
+        <w:p>
+          <w:pPr>
+            <w:pStyle w:val="TOC2"/>
+            <w:tabs>
+              <w:tab w:val="right" w:leader="dot" w:pos="9016"/>
+            </w:tabs>
+            <w:rPr>
+              <w:rFonts w:asciiTheme="minorHAnsi" w:hAnsiTheme="minorHAnsi"/>
+              <w:noProof/>
+            </w:rPr>
+          </w:pPr>
+          <w:hyperlink w:anchor="_Toc198979373" w:history="1">
+            <w:r>
+              <w:rPr>
+                <w:rStyle w:val="Hyperlink"/>
+                <w:noProof/>
+              </w:rPr>
+              <w:t> 1.2 Group Name (Optional)</w:t>
+            </w:r>
+            <w:r>
+              <w:rPr>
+                <w:noProof/>
+                <w:webHidden/>
+              </w:rPr>
+              <w:tab/>
+            </w:r>
+            <w:r>
+              <w:rPr>
+                <w:noProof/>
+                <w:webHidden/>
+              </w:rPr>
+              <w:fldChar w:fldCharType="begin"/>
+            </w:r>
+            <w:r>
+              <w:rPr>
+                <w:noProof/>
+                <w:webHidden/>
+              </w:rPr>
+              <w:instrText xml:space="preserve"> PAGEREF _Toc198979373 \h </w:instrText>
+            </w:r>
+            <w:r>
+              <w:rPr>
+                <w:noProof/>
+                <w:webHidden/>
+              </w:rPr>
+            </w:r>
+            <w:r>
+              <w:rPr>
+                <w:noProof/>
+                <w:webHidden/>
+              </w:rPr>
+              <w:fldChar w:fldCharType="separate"/>
+            </w:r>
+            <w:r>
+              <w:rPr>
+                <w:noProof/>
+                <w:webHidden/>
+              </w:rPr>
+              <w:t>3</w:t>
+            </w:r>
+            <w:r>
+              <w:rPr>
+                <w:noProof/>
+                <w:webHidden/>
+              </w:rPr>
+              <w:fldChar w:fldCharType="end"/>
+            </w:r>
+          </w:hyperlink>
+        </w:p>
+        <w:p>
+          <w:pPr>
+            <w:pStyle w:val="TOC2"/>
+            <w:tabs>
+              <w:tab w:val="right" w:leader="dot" w:pos="9016"/>
+            </w:tabs>
+            <w:rPr>
+              <w:rFonts w:asciiTheme="minorHAnsi" w:hAnsiTheme="minorHAnsi"/>
+              <w:noProof/>
+            </w:rPr>
+          </w:pPr>
+          <w:hyperlink w:anchor="_Toc198979374" w:history="1">
+            <w:r>
+              <w:rPr>
+                <w:rStyle w:val="Hyperlink"/>
+                <w:noProof/>
+              </w:rPr>
+              <w:t> 1.3 Communication Platform Setup</w:t>
+            </w:r>
+            <w:r>
+              <w:rPr>
+                <w:noProof/>
+                <w:webHidden/>
+              </w:rPr>
+              <w:tab/>
+            </w:r>
+            <w:r>
+              <w:rPr>
+                <w:noProof/>
+                <w:webHidden/>
+              </w:rPr>
+              <w:fldChar w:fldCharType="begin"/>
+            </w:r>
+            <w:r>
+              <w:rPr>
+                <w:noProof/>
+                <w:webHidden/>
+              </w:rPr>
+              <w:instrText xml:space="preserve"> PAGEREF _Toc198979374 \h </w:instrText>
+            </w:r>
+            <w:r>
+              <w:rPr>
+                <w:noProof/>
+                <w:webHidden/>
+              </w:rPr>
+            </w:r>
+            <w:r>
+              <w:rPr>
+                <w:noProof/>
+                <w:webHidden/>
+              </w:rPr>
+              <w:fldChar w:fldCharType="separate"/>
+            </w:r>
+            <w:r>
+              <w:rPr>
+                <w:noProof/>
+                <w:webHidden/>
+              </w:rPr>
+              <w:t>3</w:t>
+            </w:r>
+            <w:r>
+              <w:rPr>
+                <w:noProof/>
+                <w:webHidden/>
+              </w:rPr>
+              <w:fldChar w:fldCharType="end"/>
+            </w:r>
+          </w:hyperlink>
+        </w:p>
+        <w:p>
+          <w:pPr>
+            <w:pStyle w:val="TOC1"/>
+            <w:tabs>
+              <w:tab w:val="right" w:leader="dot" w:pos="9016"/>
+            </w:tabs>
+            <w:rPr>
+              <w:rFonts w:asciiTheme="minorHAnsi" w:hAnsiTheme="minorHAnsi"/>
+              <w:noProof/>
+            </w:rPr>
+          </w:pPr>
+          <w:hyperlink w:anchor="_Toc198979375" w:history="1">
+            <w:r>
+              <w:rPr>
+                <w:rStyle w:val="Hyperlink"/>
+                <w:noProof/>
+              </w:rPr>
+              <w:t>2.0 Project Overview</w:t>
+            </w:r>
+            <w:r>
+              <w:rPr>
+                <w:noProof/>
+                <w:webHidden/>
+              </w:rPr>
+              <w:tab/>
+            </w:r>
+            <w:r>
+              <w:rPr>
+                <w:noProof/>
+                <w:webHidden/>
+              </w:rPr>
+              <w:fldChar w:fldCharType="begin"/>
+            </w:r>
+            <w:r>
+              <w:rPr>
+                <w:noProof/>
+                <w:webHidden/>
+              </w:rPr>
+              <w:instrText xml:space="preserve"> PAGEREF _Toc198979375 \h </w:instrText>
+            </w:r>
+            <w:r>
+              <w:rPr>
+                <w:noProof/>
+                <w:webHidden/>
+              </w:rPr>
+            </w:r>
+            <w:r>
+              <w:rPr>
+                <w:noProof/>
+                <w:webHidden/>
+              </w:rPr>
+              <w:fldChar w:fldCharType="separate"/>
+            </w:r>
+            <w:r>
+              <w:rPr>
+                <w:noProof/>
+                <w:webHidden/>
+              </w:rPr>
+              <w:t>4</w:t>
+            </w:r>
+            <w:r>
+              <w:rPr>
+                <w:noProof/>
+                <w:webHidden/>
+              </w:rPr>
+              <w:fldChar w:fldCharType="end"/>
+            </w:r>
+          </w:hyperlink>
+        </w:p>
+        <w:p>
+          <w:pPr>
+            <w:pStyle w:val="TOC2"/>
+            <w:tabs>
+              <w:tab w:val="right" w:leader="dot" w:pos="9016"/>
+            </w:tabs>
+            <w:rPr>
+              <w:rFonts w:asciiTheme="minorHAnsi" w:hAnsiTheme="minorHAnsi"/>
+              <w:noProof/>
+            </w:rPr>
+          </w:pPr>
+          <w:hyperlink w:anchor="_Toc198979376" w:history="1">
+            <w:r>
+              <w:rPr>
+                <w:rStyle w:val="Hyperlink"/>
+                <w:noProof/>
+              </w:rPr>
+              <w:t> 2.1 Project Vision</w:t>
+            </w:r>
+            <w:r>
+              <w:rPr>
+                <w:noProof/>
+                <w:webHidden/>
+              </w:rPr>
+              <w:tab/>
+            </w:r>
+            <w:r>
+              <w:rPr>
+                <w:noProof/>
+                <w:webHidden/>
+              </w:rPr>
+              <w:fldChar w:fldCharType="begin"/>
+            </w:r>
+            <w:r>
+              <w:rPr>
+                <w:noProof/>
+                <w:webHidden/>
+              </w:rPr>
+              <w:instrText xml:space="preserve"> PAGEREF _Toc198979376 \h </w:instrText>
+            </w:r>
+            <w:r>
+              <w:rPr>
+                <w:noProof/>
+                <w:webHidden/>
+              </w:rPr>
+            </w:r>
+            <w:r>
+              <w:rPr>
+                <w:noProof/>
+                <w:webHidden/>
+              </w:rPr>
+              <w:fldChar w:fldCharType="separate"/>
+            </w:r>
+            <w:r>
+              <w:rPr>
+                <w:noProof/>
+                <w:webHidden/>
+              </w:rPr>
+              <w:t>4</w:t>
+            </w:r>
+            <w:r>
+              <w:rPr>
+                <w:noProof/>
+                <w:webHidden/>
+              </w:rPr>
+              <w:fldChar w:fldCharType="end"/>
+            </w:r>
+          </w:hyperlink>
+        </w:p>
+        <w:p>
+          <w:pPr>
+            <w:pStyle w:val="TOC2"/>
+            <w:tabs>
+              <w:tab w:val="right" w:leader="dot" w:pos="9016"/>
+            </w:tabs>
+            <w:rPr>
+              <w:rFonts w:asciiTheme="minorHAnsi" w:hAnsiTheme="minorHAnsi"/>
+              <w:noProof/>
+            </w:rPr>
+          </w:pPr>
+          <w:hyperlink w:anchor="_Toc198979377" w:history="1">
+            <w:r>
+              <w:rPr>
+                <w:rStyle w:val="Hyperlink"/>
+                <w:noProof/>
+              </w:rPr>
+              <w:t> 2.2 Project Scope</w:t>
+            </w:r>
+            <w:r>
+              <w:rPr>
+                <w:noProof/>
+                <w:webHidden/>
+              </w:rPr>
+              <w:tab/>
+            </w:r>
+            <w:r>
+              <w:rPr>
+                <w:noProof/>
+                <w:webHidden/>
+              </w:rPr>
+              <w:fldChar w:fldCharType="begin"/>
+            </w:r>
+            <w:r>
+              <w:rPr>
+                <w:noProof/>
+                <w:webHidden/>
+              </w:rPr>
+              <w:instrText xml:space="preserve"> PAGEREF _Toc198979377 \h </w:instrText>
+            </w:r>
+            <w:r>
+              <w:rPr>
+                <w:noProof/>
+                <w:webHidden/>
+              </w:rPr>
+            </w:r>
+            <w:r>
+              <w:rPr>
+                <w:noProof/>
+                <w:webHidden/>
+              </w:rPr>
+              <w:fldChar w:fldCharType="separate"/>
+            </w:r>
+            <w:r>
+              <w:rPr>
+                <w:noProof/>
+                <w:webHidden/>
+              </w:rPr>
+              <w:t>4</w:t>
+            </w:r>
+            <w:r>
+              <w:rPr>
+                <w:noProof/>
+                <w:webHidden/>
+              </w:rPr>
+              <w:fldChar w:fldCharType="end"/>
+            </w:r>
+          </w:hyperlink>
+        </w:p>
+        <w:p>
+          <w:pPr>
+            <w:pStyle w:val="TOC2"/>
+            <w:tabs>
+              <w:tab w:val="right" w:leader="dot" w:pos="9016"/>
+            </w:tabs>
+            <w:rPr>
+              <w:rFonts w:asciiTheme="minorHAnsi" w:hAnsiTheme="minorHAnsi"/>
+              <w:noProof/>
+            </w:rPr>
+          </w:pPr>
+          <w:hyperlink w:anchor="_Toc198979378" w:history="1">
+            <w:r>
+              <w:rPr>
+                <w:rStyle w:val="Hyperlink"/>
+                <w:noProof/>
+              </w:rPr>
+              <w:t> 2.3 Project Goals</w:t>
+            </w:r>
+            <w:r>
+              <w:rPr>
+                <w:noProof/>
+                <w:webHidden/>
+              </w:rPr>
+              <w:tab/>
+            </w:r>
+            <w:r>
+              <w:rPr>
+                <w:noProof/>
+                <w:webHidden/>
+              </w:rPr>
+              <w:fldChar w:fldCharType="begin"/>
+            </w:r>
+            <w:r>
+              <w:rPr>
+                <w:noProof/>
+                <w:webHidden/>
+              </w:rPr>
+              <w:instrText xml:space="preserve"> PAGEREF _Toc198979378 \h </w:instrText>
+            </w:r>
+            <w:r>
+              <w:rPr>
+                <w:noProof/>
+                <w:webHidden/>
+              </w:rPr>
+            </w:r>
+            <w:r>
+              <w:rPr>
+                <w:noProof/>
+                <w:webHidden/>
+              </w:rPr>
+              <w:fldChar w:fldCharType="separate"/>
+            </w:r>
+            <w:r>
+              <w:rPr>
+                <w:noProof/>
+                <w:webHidden/>
+              </w:rPr>
+              <w:t>4</w:t>
+            </w:r>
+            <w:r>
+              <w:rPr>
+                <w:noProof/>
+                <w:webHidden/>
+              </w:rPr>
+              <w:fldChar w:fldCharType="end"/>
+            </w:r>
+          </w:hyperlink>
+        </w:p>
+        <w:p>
+          <w:pPr>
+            <w:pStyle w:val="TOC1"/>
+            <w:tabs>
+              <w:tab w:val="right" w:leader="dot" w:pos="9016"/>
+            </w:tabs>
+            <w:rPr>
+              <w:rFonts w:asciiTheme="minorHAnsi" w:hAnsiTheme="minorHAnsi"/>
+              <w:noProof/>
+            </w:rPr>
+          </w:pPr>
+          <w:hyperlink w:anchor="_Toc198979379" w:history="1">
+            <w:r>
+              <w:rPr>
+                <w:rStyle w:val="Hyperlink"/>
+                <w:noProof/>
+              </w:rPr>
+              <w:t>3.0 Initial Brainstorming Notes</w:t>
+            </w:r>
+            <w:r>
+              <w:rPr>
+                <w:noProof/>
+                <w:webHidden/>
+              </w:rPr>
+              <w:tab/>
+            </w:r>
+            <w:r>
+              <w:rPr>
+                <w:noProof/>
+                <w:webHidden/>
+              </w:rPr>
+              <w:fldChar w:fldCharType="begin"/>
+            </w:r>
+            <w:r>
+              <w:rPr>
+                <w:noProof/>
+                <w:webHidden/>
+              </w:rPr>
+              <w:instrText xml:space="preserve"> PAGEREF _Toc198979379 \h </w:instrText>
+            </w:r>
+            <w:r>
+              <w:rPr>
+                <w:noProof/>
+                <w:webHidden/>
+              </w:rPr>
+            </w:r>
+            <w:r>
+              <w:rPr>
+                <w:noProof/>
+                <w:webHidden/>
+              </w:rPr>
+              <w:fldChar w:fldCharType="separate"/>
+            </w:r>
+            <w:r>
+              <w:rPr>
+                <w:noProof/>
+                <w:webHidden/>
+              </w:rPr>
+              <w:t>5</w:t>
+            </w:r>
+            <w:r>
+              <w:rPr>
+                <w:noProof/>
+                <w:webHidden/>
+              </w:rPr>
+              <w:fldChar w:fldCharType="end"/>
+            </w:r>
+          </w:hyperlink>
+        </w:p>
+        <w:p>
+          <w:pPr>
+            <w:pStyle w:val="TOC2"/>
+            <w:tabs>
+              <w:tab w:val="right" w:leader="dot" w:pos="9016"/>
+            </w:tabs>
+            <w:rPr>
+              <w:rFonts w:asciiTheme="minorHAnsi" w:hAnsiTheme="minorHAnsi"/>
+              <w:noProof/>
+            </w:rPr>
+          </w:pPr>
+          <w:hyperlink w:anchor="_Toc198979380" w:history="1">
+            <w:r>
+              <w:rPr>
+                <w:rStyle w:val="Hyperlink"/>
+                <w:noProof/>
+              </w:rPr>
+              <w:t> 3.1 Early Feature Ideas</w:t>
+            </w:r>
+            <w:r>
+              <w:rPr>
+                <w:noProof/>
+                <w:webHidden/>
+              </w:rPr>
+              <w:tab/>
+            </w:r>
+            <w:r>
+              <w:rPr>
+                <w:noProof/>
+                <w:webHidden/>
+              </w:rPr>
+              <w:fldChar w:fldCharType="begin"/>
+            </w:r>
+            <w:r>
+              <w:rPr>
+                <w:noProof/>
+                <w:webHidden/>
+              </w:rPr>
+              <w:instrText xml:space="preserve"> PAGEREF _Toc198979380 \h </w:instrText>
+            </w:r>
+            <w:r>
+              <w:rPr>
+                <w:noProof/>
+                <w:webHidden/>
+              </w:rPr>
+            </w:r>
+            <w:r>
+              <w:rPr>
+                <w:noProof/>
+                <w:webHidden/>
+              </w:rPr>
+              <w:fldChar w:fldCharType="separate"/>
+            </w:r>
+            <w:r>
+              <w:rPr>
+                <w:noProof/>
+                <w:webHidden/>
+              </w:rPr>
+              <w:t>5</w:t>
+            </w:r>
+            <w:r>
+              <w:rPr>
+                <w:noProof/>
+                <w:webHidden/>
+              </w:rPr>
+              <w:fldChar w:fldCharType="end"/>
+            </w:r>
+          </w:hyperlink>
+        </w:p>
+        <w:p>
+          <w:pPr>
+            <w:pStyle w:val="TOC2"/>
+            <w:tabs>
+              <w:tab w:val="right" w:leader="dot" w:pos="9016"/>
+            </w:tabs>
+            <w:rPr>
+              <w:rFonts w:asciiTheme="minorHAnsi" w:hAnsiTheme="minorHAnsi"/>
+              <w:noProof/>
+            </w:rPr>
+          </w:pPr>
+          <w:hyperlink w:anchor="_Toc198979381" w:history="1">
+            <w:r>
+              <w:rPr>
+                <w:rStyle w:val="Hyperlink"/>
+                <w:noProof/>
+              </w:rPr>
+              <w:t> 3.2 Concerns and Questions</w:t>
+            </w:r>
+            <w:r>
+              <w:rPr>
+                <w:noProof/>
+                <w:webHidden/>
+              </w:rPr>
+              <w:tab/>
+            </w:r>
+            <w:r>
+              <w:rPr>
+                <w:noProof/>
+                <w:webHidden/>
+              </w:rPr>
+              <w:fldChar w:fldCharType="begin"/>
+            </w:r>
+            <w:r>
+              <w:rPr>
+                <w:noProof/>
+                <w:webHidden/>
+              </w:rPr>
+              <w:instrText xml:space="preserve"> PAGEREF _Toc198979381 \h </w:instrText>
+            </w:r>
+            <w:r>
+              <w:rPr>
+                <w:noProof/>
+                <w:webHidden/>
+              </w:rPr>
+            </w:r>
+            <w:r>
+              <w:rPr>
+                <w:noProof/>
+                <w:webHidden/>
+              </w:rPr>
+              <w:fldChar w:fldCharType="separate"/>
+            </w:r>
+            <w:r>
+              <w:rPr>
+                <w:noProof/>
+                <w:webHidden/>
+              </w:rPr>
+              <w:t>5</w:t>
+            </w:r>
+            <w:r>
+              <w:rPr>
+                <w:noProof/>
+                <w:webHidden/>
+              </w:rPr>
+              <w:fldChar w:fldCharType="end"/>
+            </w:r>
+          </w:hyperlink>
+        </w:p>
+        <w:p>
+          <w:pPr>
+            <w:pStyle w:val="TOC1"/>
+            <w:tabs>
+              <w:tab w:val="right" w:leader="dot" w:pos="9016"/>
+            </w:tabs>
+            <w:rPr>
+              <w:rFonts w:asciiTheme="minorHAnsi" w:hAnsiTheme="minorHAnsi"/>
+              <w:noProof/>
+            </w:rPr>
+          </w:pPr>
+          <w:hyperlink w:anchor="_Toc198979382" w:history="1">
+            <w:r>
+              <w:rPr>
+                <w:rStyle w:val="Hyperlink"/>
+                <w:noProof/>
+              </w:rPr>
+              <w:t>4.0 Assumptions and Constraints</w:t>
+            </w:r>
+            <w:r>
+              <w:rPr>
+                <w:noProof/>
+                <w:webHidden/>
+              </w:rPr>
+              <w:tab/>
+            </w:r>
+            <w:r>
+              <w:rPr>
+                <w:noProof/>
+                <w:webHidden/>
+              </w:rPr>
+              <w:fldChar w:fldCharType="begin"/>
+            </w:r>
+            <w:r>
+              <w:rPr>
+                <w:noProof/>
+                <w:webHidden/>
+              </w:rPr>
+              <w:instrText xml:space="preserve"> PAGEREF _Toc198979382 \h </w:instrText>
+            </w:r>
+            <w:r>
+              <w:rPr>
+                <w:noProof/>
+                <w:webHidden/>
+              </w:rPr>
+            </w:r>
+            <w:r>
+              <w:rPr>
+                <w:noProof/>
+                <w:webHidden/>
+              </w:rPr>
+              <w:fldChar w:fldCharType="separate"/>
+            </w:r>
+            <w:r>
+              <w:rPr>
+                <w:noProof/>
+                <w:webHidden/>
+              </w:rPr>
+              <w:t>6</w:t>
+            </w:r>
+            <w:r>
+              <w:rPr>
+                <w:noProof/>
+                <w:webHidden/>
+              </w:rPr>
+              <w:fldChar w:fldCharType="end"/>
+            </w:r>
+          </w:hyperlink>
+        </w:p>
+        <w:p>
+          <w:pPr>
+            <w:pStyle w:val="TOC2"/>
+            <w:tabs>
+              <w:tab w:val="right" w:leader="dot" w:pos="9016"/>
+            </w:tabs>
+            <w:rPr>
+              <w:rFonts w:asciiTheme="minorHAnsi" w:hAnsiTheme="minorHAnsi"/>
+              <w:noProof/>
+            </w:rPr>
+          </w:pPr>
+          <w:hyperlink w:anchor="_Toc198979383" w:history="1">
+            <w:r>
+              <w:rPr>
+                <w:rStyle w:val="Hyperlink"/>
+                <w:noProof/>
+              </w:rPr>
+              <w:t> 4.1 Assumptions</w:t>
+            </w:r>
+            <w:r>
+              <w:rPr>
+                <w:noProof/>
+                <w:webHidden/>
+              </w:rPr>
+              <w:tab/>
+            </w:r>
+            <w:r>
+              <w:rPr>
+                <w:noProof/>
+                <w:webHidden/>
+              </w:rPr>
+              <w:fldChar w:fldCharType="begin"/>
+            </w:r>
+            <w:r>
+              <w:rPr>
+                <w:noProof/>
+                <w:webHidden/>
+              </w:rPr>
+              <w:instrText xml:space="preserve"> PAGEREF _Toc198979383 \h </w:instrText>
+            </w:r>
+            <w:r>
+              <w:rPr>
+                <w:noProof/>
+                <w:webHidden/>
+              </w:rPr>
+            </w:r>
+            <w:r>
+              <w:rPr>
+                <w:noProof/>
+                <w:webHidden/>
+              </w:rPr>
+              <w:fldChar w:fldCharType="separate"/>
+            </w:r>
+            <w:r>
+              <w:rPr>
+                <w:noProof/>
+                <w:webHidden/>
+              </w:rPr>
+              <w:t>6</w:t>
+            </w:r>
+            <w:r>
+              <w:rPr>
+                <w:noProof/>
+                <w:webHidden/>
+              </w:rPr>
+              <w:fldChar w:fldCharType="end"/>
+            </w:r>
+          </w:hyperlink>
+        </w:p>
+        <w:p>
+          <w:pPr>
+            <w:pStyle w:val="TOC2"/>
+            <w:tabs>
+              <w:tab w:val="right" w:leader="dot" w:pos="9016"/>
+            </w:tabs>
+            <w:rPr>
+              <w:rFonts w:asciiTheme="minorHAnsi" w:hAnsiTheme="minorHAnsi"/>
+              <w:noProof/>
+            </w:rPr>
+          </w:pPr>
+          <w:hyperlink w:anchor="_Toc198979384" w:history="1">
+            <w:r>
+              <w:rPr>
+                <w:rStyle w:val="Hyperlink"/>
+                <w:noProof/>
+              </w:rPr>
+              <w:t> 4.2 Constraints</w:t>
+            </w:r>
+            <w:r>
+              <w:rPr>
+                <w:noProof/>
+                <w:webHidden/>
+              </w:rPr>
+              <w:tab/>
+            </w:r>
+            <w:r>
+              <w:rPr>
+                <w:noProof/>
+                <w:webHidden/>
+              </w:rPr>
+              <w:fldChar w:fldCharType="begin"/>
+            </w:r>
+            <w:r>
+              <w:rPr>
+                <w:noProof/>
+                <w:webHidden/>
+              </w:rPr>
+              <w:instrText xml:space="preserve"> PAGEREF _Toc198979384 \h </w:instrText>
+            </w:r>
+            <w:r>
+              <w:rPr>
+                <w:noProof/>
+                <w:webHidden/>
+              </w:rPr>
+            </w:r>
+            <w:r>
+              <w:rPr>
+                <w:noProof/>
+                <w:webHidden/>
+              </w:rPr>
+              <w:fldChar w:fldCharType="separate"/>
+            </w:r>
+            <w:r>
+              <w:rPr>
+                <w:noProof/>
+                <w:webHidden/>
+              </w:rPr>
+              <w:t>6</w:t>
+            </w:r>
+            <w:r>
+              <w:rPr>
+                <w:noProof/>
+                <w:webHidden/>
+              </w:rPr>
+              <w:fldChar w:fldCharType="end"/>
+            </w:r>
+          </w:hyperlink>
+        </w:p>
+        <w:p>
+          <w:pPr>
+            <w:pStyle w:val="TOC1"/>
+            <w:tabs>
+              <w:tab w:val="right" w:leader="dot" w:pos="9016"/>
+            </w:tabs>
+            <w:rPr>
+              <w:rFonts w:asciiTheme="minorHAnsi" w:hAnsiTheme="minorHAnsi"/>
+              <w:noProof/>
+            </w:rPr>
+          </w:pPr>
+          <w:hyperlink w:anchor="_Toc198979385" w:history="1">
+            <w:r>
+              <w:rPr>
+                <w:rStyle w:val="Hyperlink"/>
+                <w:noProof/>
+              </w:rPr>
+              <w:t>5.0 Documentation and Collaboration Setup</w:t>
+            </w:r>
+            <w:r>
+              <w:rPr>
+                <w:noProof/>
+                <w:webHidden/>
+              </w:rPr>
+              <w:tab/>
+            </w:r>
+            <w:r>
+              <w:rPr>
+                <w:noProof/>
+                <w:webHidden/>
+              </w:rPr>
+              <w:fldChar w:fldCharType="begin"/>
+            </w:r>
+            <w:r>
+              <w:rPr>
+                <w:noProof/>
+                <w:webHidden/>
+              </w:rPr>
+              <w:instrText xml:space="preserve"> PAGEREF _Toc198979385 \h </w:instrText>
+            </w:r>
+            <w:r>
+              <w:rPr>
+                <w:noProof/>
+                <w:webHidden/>
+              </w:rPr>
+            </w:r>
+            <w:r>
+              <w:rPr>
+                <w:noProof/>
+                <w:webHidden/>
+              </w:rPr>
+              <w:fldChar w:fldCharType="separate"/>
+            </w:r>
+            <w:r>
+              <w:rPr>
+                <w:noProof/>
+                <w:webHidden/>
+              </w:rPr>
+              <w:t>7</w:t>
+            </w:r>
+            <w:r>
+              <w:rPr>
+                <w:noProof/>
+                <w:webHidden/>
+              </w:rPr>
+              <w:fldChar w:fldCharType="end"/>
+            </w:r>
+          </w:hyperlink>
+        </w:p>
+        <w:p>
+          <w:pPr>
+            <w:pStyle w:val="TOC2"/>
+            <w:tabs>
+              <w:tab w:val="right" w:leader="dot" w:pos="9016"/>
+            </w:tabs>
+            <w:rPr>
+              <w:rFonts w:asciiTheme="minorHAnsi" w:hAnsiTheme="minorHAnsi"/>
+              <w:noProof/>
+            </w:rPr>
+          </w:pPr>
+          <w:hyperlink w:anchor="_Toc198979386" w:history="1">
+            <w:r>
+              <w:rPr>
+                <w:rStyle w:val="Hyperlink"/>
+                <w:noProof/>
+              </w:rPr>
+              <w:t> 5.1 Microsoft Teams Usage</w:t>
+            </w:r>
+            <w:r>
+              <w:rPr>
+                <w:noProof/>
+                <w:webHidden/>
+              </w:rPr>
+              <w:tab/>
+            </w:r>
+            <w:r>
+              <w:rPr>
+                <w:noProof/>
+                <w:webHidden/>
+              </w:rPr>
+              <w:fldChar w:fldCharType="begin"/>
+            </w:r>
+            <w:r>
+              <w:rPr>
+                <w:noProof/>
+                <w:webHidden/>
+              </w:rPr>
+              <w:instrText xml:space="preserve"> PAGEREF _Toc198979386 \h </w:instrText>
+            </w:r>
+            <w:r>
+              <w:rPr>
+                <w:noProof/>
+                <w:webHidden/>
+              </w:rPr>
+            </w:r>
+            <w:r>
+              <w:rPr>
+                <w:noProof/>
+                <w:webHidden/>
+              </w:rPr>
+              <w:fldChar w:fldCharType="separate"/>
+            </w:r>
+            <w:r>
+              <w:rPr>
+                <w:noProof/>
+                <w:webHidden/>
+              </w:rPr>
+              <w:t>7</w:t>
+            </w:r>
+            <w:r>
+              <w:rPr>
+                <w:noProof/>
+                <w:webHidden/>
+              </w:rPr>
+              <w:fldChar w:fldCharType="end"/>
+            </w:r>
+          </w:hyperlink>
+        </w:p>
+        <w:p>
+          <w:pPr>
+            <w:pStyle w:val="TOC2"/>
+            <w:tabs>
+              <w:tab w:val="right" w:leader="dot" w:pos="9016"/>
+            </w:tabs>
+            <w:rPr>
+              <w:rFonts w:asciiTheme="minorHAnsi" w:hAnsiTheme="minorHAnsi"/>
+              <w:noProof/>
+            </w:rPr>
+          </w:pPr>
+          <w:hyperlink w:anchor="_Toc198979387" w:history="1">
+            <w:r>
+              <w:rPr>
+                <w:rStyle w:val="Hyperlink"/>
+                <w:noProof/>
+              </w:rPr>
+              <w:t> 5.2 GitHub Repository and Shared Files</w:t>
+            </w:r>
+            <w:r>
+              <w:rPr>
+                <w:noProof/>
+                <w:webHidden/>
+              </w:rPr>
+              <w:tab/>
+            </w:r>
+            <w:r>
+              <w:rPr>
+                <w:noProof/>
+                <w:webHidden/>
+              </w:rPr>
+              <w:fldChar w:fldCharType="begin"/>
+            </w:r>
+            <w:r>
+              <w:rPr>
+                <w:noProof/>
+                <w:webHidden/>
+              </w:rPr>
+              <w:instrText xml:space="preserve"> PAGEREF _Toc198979387 \h </w:instrText>
+            </w:r>
+            <w:r>
+              <w:rPr>
+                <w:noProof/>
+                <w:webHidden/>
+              </w:rPr>
+            </w:r>
+            <w:r>
+              <w:rPr>
+                <w:noProof/>
+                <w:webHidden/>
+              </w:rPr>
+              <w:fldChar w:fldCharType="separate"/>
+            </w:r>
+            <w:r>
+              <w:rPr>
+                <w:noProof/>
+                <w:webHidden/>
+              </w:rPr>
+              <w:t>7</w:t>
+            </w:r>
+            <w:r>
+              <w:rPr>
+                <w:noProof/>
+                <w:webHidden/>
+              </w:rPr>
+              <w:fldChar w:fldCharType="end"/>
+            </w:r>
+          </w:hyperlink>
+        </w:p>
+        <w:p>
+          <w:pPr>
+            <w:pStyle w:val="TOC1"/>
+            <w:tabs>
+              <w:tab w:val="right" w:leader="dot" w:pos="9016"/>
+            </w:tabs>
+            <w:rPr>
+              <w:rFonts w:asciiTheme="minorHAnsi" w:hAnsiTheme="minorHAnsi"/>
+              <w:noProof/>
+            </w:rPr>
+          </w:pPr>
+          <w:hyperlink w:anchor="_Toc198979388" w:history="1">
+            <w:r>
+              <w:rPr>
+                <w:rStyle w:val="Hyperlink"/>
+                <w:noProof/>
+              </w:rPr>
+              <w:t>6.0 Summary and Next Steps</w:t>
+            </w:r>
+            <w:r>
+              <w:rPr>
+                <w:noProof/>
+                <w:webHidden/>
+              </w:rPr>
+              <w:tab/>
+            </w:r>
+            <w:r>
+              <w:rPr>
+                <w:noProof/>
+                <w:webHidden/>
+              </w:rPr>
+              <w:fldChar w:fldCharType="begin"/>
+            </w:r>
+            <w:r>
+              <w:rPr>
+                <w:noProof/>
+                <w:webHidden/>
+              </w:rPr>
+              <w:instrText xml:space="preserve"> PAGEREF _Toc198979388 \h </w:instrText>
+            </w:r>
+            <w:r>
+              <w:rPr>
+                <w:noProof/>
+                <w:webHidden/>
+              </w:rPr>
+            </w:r>
+            <w:r>
+              <w:rPr>
+                <w:noProof/>
+                <w:webHidden/>
+              </w:rPr>
+              <w:fldChar w:fldCharType="separate"/>
+            </w:r>
+            <w:r>
+              <w:rPr>
+                <w:noProof/>
+                <w:webHidden/>
+              </w:rPr>
+              <w:t>8</w:t>
+            </w:r>
+            <w:r>
+              <w:rPr>
+                <w:noProof/>
+                <w:webHidden/>
+              </w:rPr>
+              <w:fldChar w:fldCharType="end"/>
+            </w:r>
+          </w:hyperlink>
+        </w:p>
+        <w:p>
+          <w:pPr>
+            <w:pStyle w:val="TOC1"/>
+            <w:tabs>
+              <w:tab w:val="right" w:leader="dot" w:pos="9016"/>
+            </w:tabs>
+            <w:rPr>
+              <w:rFonts w:asciiTheme="minorHAnsi" w:hAnsiTheme="minorHAnsi"/>
+              <w:noProof/>
+            </w:rPr>
+          </w:pPr>
+          <w:hyperlink w:anchor="_Toc198979389" w:history="1">
+            <w:r>
+              <w:rPr>
+                <w:rStyle w:val="Hyperlink"/>
+                <w:noProof/>
+              </w:rPr>
+              <w:t>Change Log Table</w:t>
+            </w:r>
+            <w:r>
+              <w:rPr>
+                <w:noProof/>
+                <w:webHidden/>
+              </w:rPr>
+              <w:tab/>
+            </w:r>
+            <w:r>
+              <w:rPr>
+                <w:noProof/>
+                <w:webHidden/>
+              </w:rPr>
+              <w:fldChar w:fldCharType="begin"/>
+            </w:r>
+            <w:r>
+              <w:rPr>
+                <w:noProof/>
+                <w:webHidden/>
+              </w:rPr>
+              <w:instrText xml:space="preserve"> PAGEREF _Toc198979389 \h </w:instrText>
+            </w:r>
+            <w:r>
+              <w:rPr>
+                <w:noProof/>
+                <w:webHidden/>
+              </w:rPr>
+            </w:r>
+            <w:r>
+              <w:rPr>
+                <w:noProof/>
+                <w:webHidden/>
+              </w:rPr>
+              <w:fldChar w:fldCharType="separate"/>
+            </w:r>
+            <w:r>
+              <w:rPr>
+                <w:noProof/>
+                <w:webHidden/>
+              </w:rPr>
+              <w:t>9</w:t>
+            </w:r>
+            <w:r>
+              <w:rPr>
+                <w:noProof/>
+                <w:webHidden/>
+              </w:rPr>
+              <w:fldChar w:fldCharType="end"/>
+            </w:r>
+          </w:hyperlink>
+        </w:p>
+        <w:p>
+          <w:r>
+            <w:rPr>
+              <w:b/>
+              <w:bCs/>
+              <w:noProof/>
+            </w:rPr>
+            <w:fldChar w:fldCharType="end"/>
+          </w:r>
+        </w:p>
+      </w:sdtContent>
+    </w:sdt>
+    <w:p>
+      <w:pPr>
+        <w:rPr>
+          <w:rFonts w:eastAsiaTheme="majorEastAsia" w:cstheme="majorBidi"/>
+          <w:b/>
+          <w:sz w:val="32"/>
+          <w:szCs w:val="40"/>
+        </w:rPr>
+      </w:pPr>
+      <w:r>
+        <w:br w:type="page"/>
+      </w:r>
     </w:p>
     <w:p>
       <w:pPr>
         <w:pStyle w:val="Heading1"/>
-        <w:rPr>
-          <w:ins w:id="44" w:author="Teoh Xuan Xuan" w:date="2025-05-23T15:23:00Z" w16du:dateUtc="2025-05-23T07:23:00Z"/>
-          <w:rFonts w:cs="Times New Roman"/>
-        </w:rPr>
-      </w:pPr>
-      <w:ins w:id="45" w:author="Teoh Xuan Xuan" w:date="2025-05-23T15:23:00Z" w16du:dateUtc="2025-05-23T07:23:00Z">
-        <w:r>
-          <w:rPr>
-            <w:rFonts w:cs="Times New Roman"/>
-          </w:rPr>
-          <w:lastRenderedPageBreak/>
-          <w:t>Table of Content</w:t>
-        </w:r>
-        <w:r>
-          <w:rPr>
-            <w:rFonts w:cs="Times New Roman"/>
-          </w:rPr>
-          <w:t>s</w:t>
-        </w:r>
-      </w:ins>
-    </w:p>
-    <w:p>
-      <w:pPr>
-        <w:rPr>
-          <w:ins w:id="46" w:author="Teoh Xuan Xuan" w:date="2025-05-23T15:23:00Z" w16du:dateUtc="2025-05-23T07:23:00Z"/>
+      </w:pPr>
+      <w:bookmarkStart w:id="1" w:name="_Toc198979371"/>
+      <w:r>
+        <w:t xml:space="preserve">1.0 </w:t>
+      </w:r>
+      <w:r>
+        <w:t>Group Information</w:t>
+      </w:r>
+      <w:bookmarkEnd w:id="1"/>
+    </w:p>
+    <w:p>
+      <w:pPr>
+        <w:pStyle w:val="Heading2"/>
+      </w:pPr>
+      <w:r>
+        <w:t xml:space="preserve"> </w:t>
+      </w:r>
+      <w:bookmarkStart w:id="2" w:name="_Toc198979372"/>
+      <w:r>
+        <w:t> 1.1 Group Members and Roles</w:t>
+      </w:r>
+      <w:bookmarkEnd w:id="2"/>
+    </w:p>
+    <w:p>
+      <w:pPr>
+        <w:pStyle w:val="Heading2"/>
+      </w:pPr>
+      <w:r>
+        <w:t xml:space="preserve"> </w:t>
+      </w:r>
+      <w:bookmarkStart w:id="3" w:name="_Toc198979373"/>
+      <w:r>
+        <w:t> 1.2 Group Name (Optional)</w:t>
+      </w:r>
+      <w:bookmarkEnd w:id="3"/>
+    </w:p>
+    <w:p>
+      <w:pPr>
+        <w:pStyle w:val="Heading2"/>
+      </w:pPr>
+      <w:r>
+        <w:t xml:space="preserve"> </w:t>
+      </w:r>
+      <w:bookmarkStart w:id="4" w:name="_Toc198979374"/>
+      <w:r>
+        <w:t> 1.3 Communication Platform Setup</w:t>
+      </w:r>
+      <w:bookmarkEnd w:id="4"/>
+    </w:p>
+    <w:p>
+      <w:pPr>
+        <w:rPr>
           <w:rFonts w:eastAsiaTheme="majorEastAsia" w:cstheme="majorBidi"/>
           <w:b/>
+          <w:color w:val="000000" w:themeColor="text1"/>
           <w:sz w:val="32"/>
           <w:szCs w:val="40"/>
         </w:rPr>
       </w:pPr>
-      <w:ins w:id="47" w:author="Teoh Xuan Xuan" w:date="2025-05-23T15:23:00Z" w16du:dateUtc="2025-05-23T07:23:00Z">
-        <w:r>
-          <w:br w:type="page"/>
-        </w:r>
-      </w:ins>
+    </w:p>
+    <w:p>
+      <w:pPr>
+        <w:rPr>
+          <w:rFonts w:eastAsiaTheme="majorEastAsia" w:cstheme="majorBidi"/>
+          <w:b/>
+          <w:color w:val="000000" w:themeColor="text1"/>
+          <w:sz w:val="32"/>
+          <w:szCs w:val="40"/>
+        </w:rPr>
+      </w:pPr>
+    </w:p>
+    <w:p>
+      <w:pPr>
+        <w:rPr>
+          <w:rFonts w:eastAsiaTheme="majorEastAsia" w:cstheme="majorBidi"/>
+          <w:b/>
+          <w:color w:val="000000" w:themeColor="text1"/>
+          <w:sz w:val="32"/>
+          <w:szCs w:val="40"/>
+        </w:rPr>
+      </w:pPr>
+      <w:r>
+        <w:rPr>
+          <w:rFonts w:eastAsiaTheme="majorEastAsia" w:cstheme="majorBidi"/>
+          <w:b/>
+          <w:color w:val="000000" w:themeColor="text1"/>
+          <w:sz w:val="32"/>
+          <w:szCs w:val="40"/>
+        </w:rPr>
+        <w:br w:type="page"/>
+      </w:r>
     </w:p>
     <w:p>
       <w:pPr>
         <w:pStyle w:val="Heading1"/>
-        <w:rPr>
-          <w:ins w:id="48" w:author="Teoh Xuan Xuan" w:date="2025-05-23T15:23:00Z" w16du:dateUtc="2025-05-23T07:23:00Z"/>
-        </w:rPr>
-      </w:pPr>
-      <w:ins w:id="49" w:author="Teoh Xuan Xuan" w:date="2025-05-23T15:23:00Z" w16du:dateUtc="2025-05-23T07:23:00Z">
-        <w:r>
-          <w:lastRenderedPageBreak/>
-          <w:t>Introduction</w:t>
-        </w:r>
-      </w:ins>
-    </w:p>
-    <w:p>
-      <w:pPr>
-        <w:rPr>
-          <w:ins w:id="50" w:author="Teoh Xuan Xuan" w:date="2025-05-23T15:23:00Z" w16du:dateUtc="2025-05-23T07:23:00Z"/>
+      </w:pPr>
+      <w:bookmarkStart w:id="5" w:name="_Toc198979375"/>
+      <w:r>
+        <w:t xml:space="preserve">2.0 </w:t>
+      </w:r>
+      <w:r>
+        <w:t>Project Overview</w:t>
+      </w:r>
+      <w:bookmarkEnd w:id="5"/>
+    </w:p>
+    <w:p>
+      <w:pPr>
+        <w:pStyle w:val="Heading2"/>
+      </w:pPr>
+      <w:r>
+        <w:t xml:space="preserve"> </w:t>
+      </w:r>
+      <w:bookmarkStart w:id="6" w:name="_Toc198979376"/>
+      <w:r>
+        <w:t> 2.1 Project Vision</w:t>
+      </w:r>
+      <w:bookmarkEnd w:id="6"/>
+    </w:p>
+    <w:p>
+      <w:pPr>
+        <w:pStyle w:val="Heading2"/>
+      </w:pPr>
+      <w:r>
+        <w:t xml:space="preserve"> </w:t>
+      </w:r>
+      <w:bookmarkStart w:id="7" w:name="_Toc198979377"/>
+      <w:r>
+        <w:t> 2.2 Project Scope</w:t>
+      </w:r>
+      <w:bookmarkEnd w:id="7"/>
+    </w:p>
+    <w:p>
+      <w:pPr>
+        <w:pStyle w:val="Heading2"/>
+      </w:pPr>
+      <w:r>
+        <w:t xml:space="preserve"> </w:t>
+      </w:r>
+      <w:bookmarkStart w:id="8" w:name="_Toc198979378"/>
+      <w:r>
+        <w:t> 2.3 Project Goals</w:t>
+      </w:r>
+      <w:bookmarkEnd w:id="8"/>
+    </w:p>
+    <w:p/>
+    <w:p>
+      <w:pPr>
+        <w:rPr>
           <w:rFonts w:eastAsiaTheme="majorEastAsia" w:cstheme="majorBidi"/>
           <w:b/>
+          <w:color w:val="000000" w:themeColor="text1"/>
           <w:sz w:val="32"/>
           <w:szCs w:val="40"/>
         </w:rPr>
       </w:pPr>
-      <w:ins w:id="51" w:author="Teoh Xuan Xuan" w:date="2025-05-23T15:23:00Z" w16du:dateUtc="2025-05-23T07:23:00Z">
-        <w:r>
-          <w:br w:type="page"/>
-        </w:r>
-      </w:ins>
+    </w:p>
+    <w:p>
+      <w:pPr>
+        <w:rPr>
+          <w:rFonts w:eastAsiaTheme="majorEastAsia" w:cstheme="majorBidi"/>
+          <w:b/>
+          <w:color w:val="000000" w:themeColor="text1"/>
+          <w:sz w:val="32"/>
+          <w:szCs w:val="40"/>
+        </w:rPr>
+      </w:pPr>
+    </w:p>
+    <w:p>
+      <w:pPr>
+        <w:rPr>
+          <w:rFonts w:eastAsiaTheme="majorEastAsia" w:cstheme="majorBidi"/>
+          <w:b/>
+          <w:color w:val="000000" w:themeColor="text1"/>
+          <w:sz w:val="32"/>
+          <w:szCs w:val="40"/>
+        </w:rPr>
+      </w:pPr>
+      <w:r>
+        <w:rPr>
+          <w:rFonts w:eastAsiaTheme="majorEastAsia" w:cstheme="majorBidi"/>
+          <w:b/>
+          <w:color w:val="000000" w:themeColor="text1"/>
+          <w:sz w:val="32"/>
+          <w:szCs w:val="40"/>
+        </w:rPr>
+        <w:br w:type="page"/>
+      </w:r>
     </w:p>
     <w:p>
       <w:pPr>
         <w:pStyle w:val="Heading1"/>
-        <w:rPr>
-          <w:ins w:id="52" w:author="Teoh Xuan Xuan" w:date="2025-05-23T15:23:00Z" w16du:dateUtc="2025-05-23T07:23:00Z"/>
-        </w:rPr>
-      </w:pPr>
-      <w:ins w:id="53" w:author="Teoh Xuan Xuan" w:date="2025-05-23T15:23:00Z" w16du:dateUtc="2025-05-23T07:23:00Z">
-        <w:r>
-          <w:lastRenderedPageBreak/>
-          <w:t>Change Log Table</w:t>
-        </w:r>
-      </w:ins>
+      </w:pPr>
+      <w:bookmarkStart w:id="9" w:name="_Toc198979379"/>
+      <w:r>
+        <w:t xml:space="preserve">3.0 </w:t>
+      </w:r>
+      <w:r>
+        <w:t>Initial Brainstorming Notes</w:t>
+      </w:r>
+      <w:bookmarkEnd w:id="9"/>
+    </w:p>
+    <w:p>
+      <w:pPr>
+        <w:pStyle w:val="Heading2"/>
+      </w:pPr>
+      <w:r>
+        <w:t xml:space="preserve"> </w:t>
+      </w:r>
+      <w:bookmarkStart w:id="10" w:name="_Toc198979380"/>
+      <w:r>
+        <w:t> 3.1 Early Feature Ideas</w:t>
+      </w:r>
+      <w:bookmarkEnd w:id="10"/>
+    </w:p>
+    <w:p>
+      <w:pPr>
+        <w:pStyle w:val="Heading2"/>
+      </w:pPr>
+      <w:r>
+        <w:t xml:space="preserve"> </w:t>
+      </w:r>
+      <w:bookmarkStart w:id="11" w:name="_Toc198979381"/>
+      <w:r>
+        <w:t> 3.2 Concerns and Questions</w:t>
+      </w:r>
+      <w:bookmarkEnd w:id="11"/>
+    </w:p>
+    <w:p>
+      <w:pPr>
+        <w:rPr>
+          <w:rFonts w:eastAsiaTheme="majorEastAsia" w:cstheme="majorBidi"/>
+          <w:b/>
+          <w:color w:val="000000" w:themeColor="text1"/>
+          <w:sz w:val="32"/>
+          <w:szCs w:val="40"/>
+        </w:rPr>
+      </w:pPr>
+    </w:p>
+    <w:p>
+      <w:pPr>
+        <w:rPr>
+          <w:rFonts w:eastAsiaTheme="majorEastAsia" w:cstheme="majorBidi"/>
+          <w:b/>
+          <w:color w:val="000000" w:themeColor="text1"/>
+          <w:sz w:val="32"/>
+          <w:szCs w:val="40"/>
+        </w:rPr>
+      </w:pPr>
+    </w:p>
+    <w:p>
+      <w:pPr>
+        <w:rPr>
+          <w:rFonts w:eastAsiaTheme="majorEastAsia" w:cstheme="majorBidi"/>
+          <w:b/>
+          <w:color w:val="000000" w:themeColor="text1"/>
+          <w:sz w:val="32"/>
+          <w:szCs w:val="40"/>
+        </w:rPr>
+      </w:pPr>
+      <w:r>
+        <w:rPr>
+          <w:rFonts w:eastAsiaTheme="majorEastAsia" w:cstheme="majorBidi"/>
+          <w:b/>
+          <w:color w:val="000000" w:themeColor="text1"/>
+          <w:sz w:val="32"/>
+          <w:szCs w:val="40"/>
+        </w:rPr>
+        <w:br w:type="page"/>
+      </w:r>
+    </w:p>
+    <w:p>
+      <w:pPr>
+        <w:pStyle w:val="Heading1"/>
+      </w:pPr>
+      <w:bookmarkStart w:id="12" w:name="_Toc198979382"/>
+      <w:r>
+        <w:t xml:space="preserve">4.0 </w:t>
+      </w:r>
+      <w:r>
+        <w:rPr>
+          <w:rStyle w:val="Heading1Char"/>
+          <w:b/>
+        </w:rPr>
+        <w:t>Assumptions and Constrai</w:t>
+      </w:r>
+      <w:r>
+        <w:t>nts</w:t>
+      </w:r>
+      <w:bookmarkEnd w:id="12"/>
+    </w:p>
+    <w:p>
+      <w:pPr>
+        <w:pStyle w:val="Heading2"/>
+      </w:pPr>
+      <w:r>
+        <w:t xml:space="preserve"> </w:t>
+      </w:r>
+      <w:bookmarkStart w:id="13" w:name="_Toc198979383"/>
+      <w:r>
+        <w:t> 4.1 Assumptions</w:t>
+      </w:r>
+      <w:bookmarkEnd w:id="13"/>
+    </w:p>
+    <w:p>
+      <w:pPr>
+        <w:pStyle w:val="Heading2"/>
+      </w:pPr>
+      <w:r>
+        <w:t xml:space="preserve"> </w:t>
+      </w:r>
+      <w:bookmarkStart w:id="14" w:name="_Toc198979384"/>
+      <w:r>
+        <w:t> 4.2 Constraints</w:t>
+      </w:r>
+      <w:bookmarkEnd w:id="14"/>
+    </w:p>
+    <w:p>
+      <w:pPr>
+        <w:rPr>
+          <w:rFonts w:eastAsiaTheme="majorEastAsia" w:cstheme="majorBidi"/>
+          <w:b/>
+          <w:color w:val="000000" w:themeColor="text1"/>
+          <w:sz w:val="32"/>
+          <w:szCs w:val="40"/>
+        </w:rPr>
+      </w:pPr>
+    </w:p>
+    <w:p>
+      <w:pPr>
+        <w:rPr>
+          <w:rFonts w:eastAsiaTheme="majorEastAsia" w:cstheme="majorBidi"/>
+          <w:b/>
+          <w:color w:val="000000" w:themeColor="text1"/>
+          <w:sz w:val="32"/>
+          <w:szCs w:val="40"/>
+        </w:rPr>
+      </w:pPr>
+    </w:p>
+    <w:p>
+      <w:pPr>
+        <w:rPr>
+          <w:rFonts w:eastAsiaTheme="majorEastAsia" w:cstheme="majorBidi"/>
+          <w:b/>
+          <w:color w:val="000000" w:themeColor="text1"/>
+          <w:sz w:val="32"/>
+          <w:szCs w:val="40"/>
+        </w:rPr>
+      </w:pPr>
+      <w:r>
+        <w:rPr>
+          <w:rFonts w:eastAsiaTheme="majorEastAsia" w:cstheme="majorBidi"/>
+          <w:b/>
+          <w:color w:val="000000" w:themeColor="text1"/>
+          <w:sz w:val="32"/>
+          <w:szCs w:val="40"/>
+        </w:rPr>
+        <w:br w:type="page"/>
+      </w:r>
+    </w:p>
+    <w:p>
+      <w:pPr>
+        <w:pStyle w:val="Heading1"/>
+      </w:pPr>
+      <w:bookmarkStart w:id="15" w:name="_Toc198979385"/>
+      <w:r>
+        <w:t xml:space="preserve">5.0 </w:t>
+      </w:r>
+      <w:r>
+        <w:t>Documentation and Collaboration Setup</w:t>
+      </w:r>
+      <w:bookmarkEnd w:id="15"/>
+    </w:p>
+    <w:p>
+      <w:pPr>
+        <w:pStyle w:val="Heading2"/>
+      </w:pPr>
+      <w:r>
+        <w:t xml:space="preserve"> </w:t>
+      </w:r>
+      <w:bookmarkStart w:id="16" w:name="_Toc198979386"/>
+      <w:r>
+        <w:t> 5.1 Microsoft Teams Usage</w:t>
+      </w:r>
+      <w:bookmarkEnd w:id="16"/>
+    </w:p>
+    <w:p>
+      <w:pPr>
+        <w:pStyle w:val="Heading2"/>
+      </w:pPr>
+      <w:r>
+        <w:t xml:space="preserve"> </w:t>
+      </w:r>
+      <w:bookmarkStart w:id="17" w:name="_Toc198979387"/>
+      <w:r>
+        <w:t> 5.2 GitHub Repository and Shared Files</w:t>
+      </w:r>
+      <w:bookmarkEnd w:id="17"/>
+    </w:p>
+    <w:p>
+      <w:pPr>
+        <w:rPr>
+          <w:rFonts w:eastAsiaTheme="majorEastAsia" w:cstheme="majorBidi"/>
+          <w:b/>
+          <w:color w:val="000000" w:themeColor="text1"/>
+          <w:sz w:val="32"/>
+          <w:szCs w:val="40"/>
+        </w:rPr>
+      </w:pPr>
+    </w:p>
+    <w:p>
+      <w:pPr>
+        <w:rPr>
+          <w:rFonts w:eastAsiaTheme="majorEastAsia" w:cstheme="majorBidi"/>
+          <w:b/>
+          <w:color w:val="000000" w:themeColor="text1"/>
+          <w:sz w:val="32"/>
+          <w:szCs w:val="40"/>
+        </w:rPr>
+      </w:pPr>
+    </w:p>
+    <w:p>
+      <w:pPr>
+        <w:rPr>
+          <w:rFonts w:eastAsiaTheme="majorEastAsia" w:cstheme="majorBidi"/>
+          <w:b/>
+          <w:color w:val="000000" w:themeColor="text1"/>
+          <w:sz w:val="32"/>
+          <w:szCs w:val="40"/>
+        </w:rPr>
+      </w:pPr>
+      <w:r>
+        <w:rPr>
+          <w:rFonts w:eastAsiaTheme="majorEastAsia" w:cstheme="majorBidi"/>
+          <w:b/>
+          <w:color w:val="000000" w:themeColor="text1"/>
+          <w:sz w:val="32"/>
+          <w:szCs w:val="40"/>
+        </w:rPr>
+        <w:br w:type="page"/>
+      </w:r>
+    </w:p>
+    <w:p>
+      <w:pPr>
+        <w:pStyle w:val="Heading1"/>
+      </w:pPr>
+      <w:bookmarkStart w:id="18" w:name="_Toc198979388"/>
+      <w:r>
+        <w:t xml:space="preserve">6.0 </w:t>
+      </w:r>
+      <w:r>
+        <w:t>Summary and Next Steps</w:t>
+      </w:r>
+      <w:bookmarkEnd w:id="18"/>
+      <w:r>
+        <w:br w:type="page"/>
+      </w:r>
+    </w:p>
+    <w:p>
+      <w:pPr>
+        <w:pStyle w:val="Heading1"/>
+      </w:pPr>
+      <w:bookmarkStart w:id="19" w:name="_Toc198979389"/>
+      <w:r>
+        <w:t>Change Log Table</w:t>
+      </w:r>
+      <w:bookmarkEnd w:id="19"/>
     </w:p>
     <w:tbl>
       <w:tblPr>
@@ -682,7 +2464,6 @@
       <w:tr>
         <w:trPr>
           <w:jc w:val="center"/>
-          <w:ins w:id="54" w:author="Teoh Xuan Xuan" w:date="2025-05-23T15:23:00Z" w16du:dateUtc="2025-05-23T07:23:00Z"/>
         </w:trPr>
         <w:tc>
           <w:tcPr>
@@ -692,15 +2473,10 @@
           <w:p>
             <w:pPr>
               <w:jc w:val="center"/>
-              <w:rPr>
-                <w:ins w:id="55" w:author="Teoh Xuan Xuan" w:date="2025-05-23T15:23:00Z" w16du:dateUtc="2025-05-23T07:23:00Z"/>
-              </w:rPr>
             </w:pPr>
-            <w:ins w:id="56" w:author="Teoh Xuan Xuan" w:date="2025-05-23T15:23:00Z" w16du:dateUtc="2025-05-23T07:23:00Z">
-              <w:r>
-                <w:t>Version</w:t>
-              </w:r>
-            </w:ins>
+            <w:r>
+              <w:t>Version</w:t>
+            </w:r>
           </w:p>
         </w:tc>
         <w:tc>
@@ -711,15 +2487,10 @@
           <w:p>
             <w:pPr>
               <w:jc w:val="center"/>
-              <w:rPr>
-                <w:ins w:id="57" w:author="Teoh Xuan Xuan" w:date="2025-05-23T15:23:00Z" w16du:dateUtc="2025-05-23T07:23:00Z"/>
-              </w:rPr>
             </w:pPr>
-            <w:ins w:id="58" w:author="Teoh Xuan Xuan" w:date="2025-05-23T15:23:00Z" w16du:dateUtc="2025-05-23T07:23:00Z">
-              <w:r>
-                <w:t>Date</w:t>
-              </w:r>
-            </w:ins>
+            <w:r>
+              <w:t>Date</w:t>
+            </w:r>
           </w:p>
         </w:tc>
         <w:tc>
@@ -730,15 +2501,10 @@
           <w:p>
             <w:pPr>
               <w:jc w:val="center"/>
-              <w:rPr>
-                <w:ins w:id="59" w:author="Teoh Xuan Xuan" w:date="2025-05-23T15:23:00Z" w16du:dateUtc="2025-05-23T07:23:00Z"/>
-              </w:rPr>
             </w:pPr>
-            <w:ins w:id="60" w:author="Teoh Xuan Xuan" w:date="2025-05-23T15:23:00Z" w16du:dateUtc="2025-05-23T07:23:00Z">
-              <w:r>
-                <w:t>Author</w:t>
-              </w:r>
-            </w:ins>
+            <w:r>
+              <w:t>Author</w:t>
+            </w:r>
           </w:p>
         </w:tc>
         <w:tc>
@@ -749,22 +2515,16 @@
           <w:p>
             <w:pPr>
               <w:jc w:val="center"/>
-              <w:rPr>
-                <w:ins w:id="61" w:author="Teoh Xuan Xuan" w:date="2025-05-23T15:23:00Z" w16du:dateUtc="2025-05-23T07:23:00Z"/>
-              </w:rPr>
             </w:pPr>
-            <w:ins w:id="62" w:author="Teoh Xuan Xuan" w:date="2025-05-23T15:23:00Z" w16du:dateUtc="2025-05-23T07:23:00Z">
-              <w:r>
-                <w:t>Changes Made</w:t>
-              </w:r>
-            </w:ins>
+            <w:r>
+              <w:t>Changes Made</w:t>
+            </w:r>
           </w:p>
         </w:tc>
       </w:tr>
       <w:tr>
         <w:trPr>
           <w:jc w:val="center"/>
-          <w:ins w:id="63" w:author="Teoh Xuan Xuan" w:date="2025-05-23T15:23:00Z" w16du:dateUtc="2025-05-23T07:23:00Z"/>
         </w:trPr>
         <w:tc>
           <w:tcPr>
@@ -774,15 +2534,10 @@
           <w:p>
             <w:pPr>
               <w:jc w:val="center"/>
-              <w:rPr>
-                <w:ins w:id="64" w:author="Teoh Xuan Xuan" w:date="2025-05-23T15:23:00Z" w16du:dateUtc="2025-05-23T07:23:00Z"/>
-              </w:rPr>
             </w:pPr>
-            <w:ins w:id="65" w:author="Teoh Xuan Xuan" w:date="2025-05-23T15:23:00Z" w16du:dateUtc="2025-05-23T07:23:00Z">
-              <w:r>
-                <w:t>v1.0</w:t>
-              </w:r>
-            </w:ins>
+            <w:r>
+              <w:t>v1.0</w:t>
+            </w:r>
           </w:p>
         </w:tc>
         <w:tc>
@@ -793,15 +2548,10 @@
           <w:p>
             <w:pPr>
               <w:jc w:val="center"/>
-              <w:rPr>
-                <w:ins w:id="66" w:author="Teoh Xuan Xuan" w:date="2025-05-23T15:23:00Z" w16du:dateUtc="2025-05-23T07:23:00Z"/>
-              </w:rPr>
             </w:pPr>
-            <w:ins w:id="67" w:author="Teoh Xuan Xuan" w:date="2025-05-23T15:23:00Z" w16du:dateUtc="2025-05-23T07:23:00Z">
-              <w:r>
-                <w:t>23 May 2025</w:t>
-              </w:r>
-            </w:ins>
+            <w:r>
+              <w:t>23 May 2025</w:t>
+            </w:r>
           </w:p>
         </w:tc>
         <w:tc>
@@ -812,20 +2562,15 @@
           <w:p>
             <w:pPr>
               <w:jc w:val="center"/>
-              <w:rPr>
-                <w:ins w:id="68" w:author="Teoh Xuan Xuan" w:date="2025-05-23T15:23:00Z" w16du:dateUtc="2025-05-23T07:23:00Z"/>
-              </w:rPr>
             </w:pPr>
-            <w:ins w:id="69" w:author="Teoh Xuan Xuan" w:date="2025-05-23T15:23:00Z" w16du:dateUtc="2025-05-23T07:23:00Z">
-              <w:r>
-                <w:t xml:space="preserve">Teoh Xuan </w:t>
-              </w:r>
-              <w:proofErr w:type="spellStart"/>
-              <w:r>
-                <w:t>Xuan</w:t>
-              </w:r>
-              <w:proofErr w:type="spellEnd"/>
-            </w:ins>
+            <w:r>
+              <w:t xml:space="preserve">Teoh Xuan </w:t>
+            </w:r>
+            <w:proofErr w:type="spellStart"/>
+            <w:r>
+              <w:t>Xuan</w:t>
+            </w:r>
+            <w:proofErr w:type="spellEnd"/>
           </w:p>
         </w:tc>
         <w:tc>
@@ -836,22 +2581,22 @@
           <w:p>
             <w:pPr>
               <w:jc w:val="center"/>
-              <w:rPr>
-                <w:ins w:id="70" w:author="Teoh Xuan Xuan" w:date="2025-05-23T15:23:00Z" w16du:dateUtc="2025-05-23T07:23:00Z"/>
-              </w:rPr>
             </w:pPr>
-            <w:ins w:id="71" w:author="Teoh Xuan Xuan" w:date="2025-05-23T15:23:00Z" w16du:dateUtc="2025-05-23T07:23:00Z">
-              <w:r>
-                <w:t>Added project cover page; created version history log table</w:t>
-              </w:r>
-            </w:ins>
+            <w:r>
+              <w:t>Added project cover page</w:t>
+            </w:r>
+            <w:r>
+              <w:t>,</w:t>
+            </w:r>
+            <w:r>
+              <w:t xml:space="preserve"> created version history log table</w:t>
+            </w:r>
           </w:p>
         </w:tc>
       </w:tr>
       <w:tr>
         <w:trPr>
           <w:jc w:val="center"/>
-          <w:ins w:id="72" w:author="Teoh Xuan Xuan" w:date="2025-05-23T15:23:00Z" w16du:dateUtc="2025-05-23T07:23:00Z"/>
         </w:trPr>
         <w:tc>
           <w:tcPr>
@@ -861,9 +2606,72 @@
           <w:p>
             <w:pPr>
               <w:jc w:val="center"/>
-              <w:rPr>
-                <w:ins w:id="73" w:author="Teoh Xuan Xuan" w:date="2025-05-23T15:23:00Z" w16du:dateUtc="2025-05-23T07:23:00Z"/>
-              </w:rPr>
+            </w:pPr>
+            <w:r>
+              <w:t>v1.1</w:t>
+            </w:r>
+          </w:p>
+        </w:tc>
+        <w:tc>
+          <w:tcPr>
+            <w:tcW w:w="1620" w:type="dxa"/>
+            <w:vAlign w:val="center"/>
+          </w:tcPr>
+          <w:p>
+            <w:pPr>
+              <w:jc w:val="center"/>
+            </w:pPr>
+            <w:r>
+              <w:t>24 May 2025</w:t>
+            </w:r>
+          </w:p>
+        </w:tc>
+        <w:tc>
+          <w:tcPr>
+            <w:tcW w:w="2700" w:type="dxa"/>
+            <w:vAlign w:val="center"/>
+          </w:tcPr>
+          <w:p>
+            <w:pPr>
+              <w:jc w:val="center"/>
+            </w:pPr>
+            <w:r>
+              <w:t xml:space="preserve">Teoh Xuan </w:t>
+            </w:r>
+            <w:proofErr w:type="spellStart"/>
+            <w:r>
+              <w:t>Xuan</w:t>
+            </w:r>
+            <w:proofErr w:type="spellEnd"/>
+          </w:p>
+        </w:tc>
+        <w:tc>
+          <w:tcPr>
+            <w:tcW w:w="3531" w:type="dxa"/>
+            <w:vAlign w:val="center"/>
+          </w:tcPr>
+          <w:p>
+            <w:pPr>
+              <w:jc w:val="center"/>
+            </w:pPr>
+            <w:r>
+              <w:t>Update Project Title and Table of Content</w:t>
+            </w:r>
+          </w:p>
+        </w:tc>
+      </w:tr>
+      <w:tr>
+        <w:trPr>
+          <w:jc w:val="center"/>
+        </w:trPr>
+        <w:tc>
+          <w:tcPr>
+            <w:tcW w:w="1165" w:type="dxa"/>
+            <w:vAlign w:val="center"/>
+          </w:tcPr>
+          <w:p>
+            <w:pPr>
+              <w:jc w:val="center"/>
             </w:pPr>
           </w:p>
         </w:tc>
@@ -875,9 +2683,6 @@
           <w:p>
             <w:pPr>
               <w:jc w:val="center"/>
-              <w:rPr>
-                <w:ins w:id="74" w:author="Teoh Xuan Xuan" w:date="2025-05-23T15:23:00Z" w16du:dateUtc="2025-05-23T07:23:00Z"/>
-              </w:rPr>
             </w:pPr>
           </w:p>
         </w:tc>
@@ -889,9 +2694,6 @@
           <w:p>
             <w:pPr>
               <w:jc w:val="center"/>
-              <w:rPr>
-                <w:ins w:id="75" w:author="Teoh Xuan Xuan" w:date="2025-05-23T15:23:00Z" w16du:dateUtc="2025-05-23T07:23:00Z"/>
-              </w:rPr>
             </w:pPr>
           </w:p>
         </w:tc>
@@ -903,89 +2705,15 @@
           <w:p>
             <w:pPr>
               <w:jc w:val="center"/>
-              <w:rPr>
-                <w:ins w:id="76" w:author="Teoh Xuan Xuan" w:date="2025-05-23T15:23:00Z" w16du:dateUtc="2025-05-23T07:23:00Z"/>
-              </w:rPr>
-            </w:pPr>
-          </w:p>
-        </w:tc>
-      </w:tr>
-      <w:tr>
-        <w:trPr>
-          <w:jc w:val="center"/>
-          <w:ins w:id="77" w:author="Teoh Xuan Xuan" w:date="2025-05-23T15:23:00Z" w16du:dateUtc="2025-05-23T07:23:00Z"/>
-        </w:trPr>
-        <w:tc>
-          <w:tcPr>
-            <w:tcW w:w="1165" w:type="dxa"/>
-            <w:vAlign w:val="center"/>
-          </w:tcPr>
-          <w:p>
-            <w:pPr>
-              <w:jc w:val="center"/>
-              <w:rPr>
-                <w:ins w:id="78" w:author="Teoh Xuan Xuan" w:date="2025-05-23T15:23:00Z" w16du:dateUtc="2025-05-23T07:23:00Z"/>
-              </w:rPr>
-            </w:pPr>
-          </w:p>
-        </w:tc>
-        <w:tc>
-          <w:tcPr>
-            <w:tcW w:w="1620" w:type="dxa"/>
-            <w:vAlign w:val="center"/>
-          </w:tcPr>
-          <w:p>
-            <w:pPr>
-              <w:jc w:val="center"/>
-              <w:rPr>
-                <w:ins w:id="79" w:author="Teoh Xuan Xuan" w:date="2025-05-23T15:23:00Z" w16du:dateUtc="2025-05-23T07:23:00Z"/>
-              </w:rPr>
-            </w:pPr>
-          </w:p>
-        </w:tc>
-        <w:tc>
-          <w:tcPr>
-            <w:tcW w:w="2700" w:type="dxa"/>
-            <w:vAlign w:val="center"/>
-          </w:tcPr>
-          <w:p>
-            <w:pPr>
-              <w:jc w:val="center"/>
-              <w:rPr>
-                <w:ins w:id="80" w:author="Teoh Xuan Xuan" w:date="2025-05-23T15:23:00Z" w16du:dateUtc="2025-05-23T07:23:00Z"/>
-              </w:rPr>
-            </w:pPr>
-          </w:p>
-        </w:tc>
-        <w:tc>
-          <w:tcPr>
-            <w:tcW w:w="3531" w:type="dxa"/>
-            <w:vAlign w:val="center"/>
-          </w:tcPr>
-          <w:p>
-            <w:pPr>
-              <w:jc w:val="center"/>
-              <w:rPr>
-                <w:ins w:id="81" w:author="Teoh Xuan Xuan" w:date="2025-05-23T15:23:00Z" w16du:dateUtc="2025-05-23T07:23:00Z"/>
-              </w:rPr>
             </w:pPr>
           </w:p>
         </w:tc>
       </w:tr>
     </w:tbl>
-    <w:p>
-      <w:pPr>
-        <w:rPr>
-          <w:ins w:id="82" w:author="Teoh Xuan Xuan" w:date="2025-05-23T15:23:00Z" w16du:dateUtc="2025-05-23T07:23:00Z"/>
-        </w:rPr>
-      </w:pPr>
-    </w:p>
+    <w:p/>
     <w:p>
       <w:pPr>
         <w:pStyle w:val="Heading1"/>
-        <w:pPrChange w:id="83" w:author="Teoh Xuan Xuan" w:date="2025-05-23T15:23:00Z" w16du:dateUtc="2025-05-23T07:23:00Z">
-          <w:pPr/>
-        </w:pPrChange>
       </w:pPr>
     </w:p>
     <w:sectPr>
@@ -996,14 +2724,6 @@
     </w:sectPr>
   </w:body>
 </w:document>
-</file>
-
-<file path=word/people.xml><?xml version="1.0" encoding="utf-8"?>
-<w15:people xmlns:wpc="http://schemas.microsoft.com/office/word/2010/wordprocessingCanvas" xmlns:cx="http://schemas.microsoft.com/office/drawing/2014/chartex" xmlns:cx1="http://schemas.microsoft.com/office/drawing/2015/9/8/chartex" xmlns:cx2="http://schemas.microsoft.com/office/drawing/2015/10/21/chartex" xmlns:cx3="http://schemas.microsoft.com/office/drawing/2016/5/9/chartex" xmlns:cx4="http://schemas.microsoft.com/office/drawing/2016/5/10/chartex" xmlns:cx5="http://schemas.microsoft.com/office/drawing/2016/5/11/chartex" xmlns:cx6="http://schemas.microsoft.com/office/drawing/2016/5/12/chartex" xmlns:cx7="http://schemas.microsoft.com/office/drawing/2016/5/13/chartex" xmlns:cx8="http://schemas.microsoft.com/office/drawing/2016/5/14/chartex" xmlns:mc="http://schemas.openxmlformats.org/markup-compatibility/2006" xmlns:aink="http://schemas.microsoft.com/office/drawing/2016/ink" xmlns:am3d="http://schemas.microsoft.com/office/drawing/2017/model3d" xmlns:o="urn:schemas-microsoft-com:office:office" xmlns:oel="http://schemas.microsoft.com/office/2019/extlst" xmlns:r="http://schemas.openxmlformats.org/officeDocument/2006/relationships" xmlns:m="http://schemas.openxmlformats.org/officeDocument/2006/math" xmlns:v="urn:schemas-microsoft-com:vml" xmlns:wp14="http://schemas.microsoft.com/office/word/2010/wordprocessingDrawing" xmlns:wp="http://schemas.openxmlformats.org/drawingml/2006/wordprocessingDrawing" xmlns:w10="urn:schemas-microsoft-com:office:word" xmlns:w="http://schemas.openxmlformats.org/wordprocessingml/2006/main" xmlns:w14="http://schemas.microsoft.com/office/word/2010/wordml" xmlns:w15="http://schemas.microsoft.com/office/word/2012/wordml" xmlns:w16cex="http://schemas.microsoft.com/office/word/2018/wordml/cex" xmlns:w16cid="http://schemas.microsoft.com/office/word/2016/wordml/cid" xmlns:w16="http://schemas.microsoft.com/office/word/2018/wordml" xmlns:w16du="http://schemas.microsoft.com/office/word/2023/wordml/word16du" xmlns:w16sdtdh="http://schemas.microsoft.com/office/word/2020/wordml/sdtdatahash" xmlns:w16sdtfl="http://schemas.microsoft.com/office/word/2024/wordml/sdtformatlock" xmlns:w16se="http://schemas.microsoft.com/office/word/2015/wordml/symex" xmlns:wpg="http://schemas.microsoft.com/office/word/2010/wordprocessingGroup" xmlns:wpi="http://schemas.microsoft.com/office/word/2010/wordprocessingInk" xmlns:wne="http://schemas.microsoft.com/office/word/2006/wordml" xmlns:wps="http://schemas.microsoft.com/office/word/2010/wordprocessingShape" mc:Ignorable="w14 w15 w16se w16cid w16 w16cex w16sdtdh w16sdtfl w16du wp14">
-  <w15:person w15:author="Teoh Xuan Xuan">
-    <w15:presenceInfo w15:providerId="Windows Live" w15:userId="e725433cec652bee"/>
-  </w15:person>
-</w15:people>
 </file>
 
 <file path=word/styles.xml><?xml version="1.0" encoding="utf-8"?>
@@ -1424,14 +3144,6 @@
       <w:keepLines/>
       <w:spacing w:before="480" w:after="200"/>
       <w:outlineLvl w:val="0"/>
-      <w:pPrChange w:id="0" w:author="Teoh Xuan Xuan" w:date="2025-05-23T15:23:00Z">
-        <w:pPr>
-          <w:keepNext/>
-          <w:keepLines/>
-          <w:spacing w:before="360" w:after="80" w:line="278" w:lineRule="auto"/>
-          <w:outlineLvl w:val="0"/>
-        </w:pPr>
-      </w:pPrChange>
     </w:pPr>
     <w:rPr>
       <w:rFonts w:eastAsiaTheme="majorEastAsia" w:cstheme="majorBidi"/>
@@ -1439,17 +3151,6 @@
       <w:color w:val="000000" w:themeColor="text1"/>
       <w:sz w:val="32"/>
       <w:szCs w:val="40"/>
-      <w:rPrChange w:id="0" w:author="Teoh Xuan Xuan" w:date="2025-05-23T15:23:00Z">
-        <w:rPr>
-          <w:rFonts w:eastAsiaTheme="majorEastAsia" w:cstheme="majorBidi"/>
-          <w:color w:val="000000" w:themeColor="text1"/>
-          <w:kern w:val="2"/>
-          <w:sz w:val="36"/>
-          <w:szCs w:val="40"/>
-          <w:lang w:val="en-MY" w:eastAsia="zh-CN" w:bidi="ar-SA"/>
-          <w14:ligatures w14:val="standardContextual"/>
-        </w:rPr>
-      </w:rPrChange>
     </w:rPr>
   </w:style>
   <w:style w:type="paragraph" w:styleId="Heading2">
@@ -1458,10 +3159,9 @@
     <w:next w:val="Normal"/>
     <w:link w:val="Heading2Char"/>
     <w:uiPriority w:val="9"/>
-    <w:semiHidden/>
     <w:unhideWhenUsed/>
     <w:qFormat/>
-    <w:rsid w:val="00CD0CB9"/>
+    <w:rsid w:val="00E9466E"/>
     <w:pPr>
       <w:keepNext/>
       <w:keepLines/>
@@ -1469,9 +3169,9 @@
       <w:outlineLvl w:val="1"/>
     </w:pPr>
     <w:rPr>
-      <w:rFonts w:asciiTheme="majorHAnsi" w:eastAsiaTheme="majorEastAsia" w:hAnsiTheme="majorHAnsi" w:cstheme="majorBidi"/>
-      <w:color w:val="2F5496" w:themeColor="accent1" w:themeShade="BF"/>
-      <w:sz w:val="32"/>
+      <w:rFonts w:eastAsiaTheme="majorEastAsia" w:cstheme="majorBidi"/>
+      <w:b/>
+      <w:sz w:val="28"/>
       <w:szCs w:val="32"/>
     </w:rPr>
   </w:style>
@@ -1633,7 +3333,6 @@
   <w:style w:type="character" w:default="1" w:styleId="DefaultParagraphFont">
     <w:name w:val="Default Paragraph Font"/>
     <w:uiPriority w:val="1"/>
-    <w:semiHidden/>
     <w:unhideWhenUsed/>
   </w:style>
   <w:style w:type="table" w:default="1" w:styleId="TableNormal">
@@ -1676,12 +3375,11 @@
     <w:basedOn w:val="DefaultParagraphFont"/>
     <w:link w:val="Heading2"/>
     <w:uiPriority w:val="9"/>
-    <w:semiHidden/>
-    <w:rsid w:val="00CD0CB9"/>
+    <w:rsid w:val="00E9466E"/>
     <w:rPr>
-      <w:rFonts w:asciiTheme="majorHAnsi" w:eastAsiaTheme="majorEastAsia" w:hAnsiTheme="majorHAnsi" w:cstheme="majorBidi"/>
-      <w:color w:val="2F5496" w:themeColor="accent1" w:themeShade="BF"/>
-      <w:sz w:val="32"/>
+      <w:rFonts w:ascii="Times New Roman" w:eastAsiaTheme="majorEastAsia" w:hAnsi="Times New Roman" w:cstheme="majorBidi"/>
+      <w:b/>
+      <w:sz w:val="28"/>
       <w:szCs w:val="32"/>
     </w:rPr>
   </w:style>
@@ -1976,6 +3674,64 @@
         <w:insideV w:val="single" w:sz="4" w:space="0" w:color="auto"/>
       </w:tblBorders>
     </w:tblPr>
+  </w:style>
+  <w:style w:type="paragraph" w:styleId="TOCHeading">
+    <w:name w:val="TOC Heading"/>
+    <w:basedOn w:val="Heading1"/>
+    <w:next w:val="Normal"/>
+    <w:uiPriority w:val="39"/>
+    <w:unhideWhenUsed/>
+    <w:qFormat/>
+    <w:rsid w:val="00192F87"/>
+    <w:pPr>
+      <w:spacing w:before="240" w:after="0" w:line="259" w:lineRule="auto"/>
+      <w:outlineLvl w:val="9"/>
+    </w:pPr>
+    <w:rPr>
+      <w:rFonts w:asciiTheme="majorHAnsi" w:hAnsiTheme="majorHAnsi"/>
+      <w:b w:val="0"/>
+      <w:color w:val="2F5496" w:themeColor="accent1" w:themeShade="BF"/>
+      <w:kern w:val="0"/>
+      <w:szCs w:val="32"/>
+      <w:lang w:val="en-US" w:eastAsia="en-US"/>
+      <w14:ligatures w14:val="none"/>
+    </w:rPr>
+  </w:style>
+  <w:style w:type="paragraph" w:styleId="TOC1">
+    <w:name w:val="toc 1"/>
+    <w:basedOn w:val="Normal"/>
+    <w:next w:val="Normal"/>
+    <w:autoRedefine/>
+    <w:uiPriority w:val="39"/>
+    <w:unhideWhenUsed/>
+    <w:rsid w:val="00192F87"/>
+    <w:pPr>
+      <w:spacing w:after="100"/>
+    </w:pPr>
+  </w:style>
+  <w:style w:type="character" w:styleId="Hyperlink">
+    <w:name w:val="Hyperlink"/>
+    <w:basedOn w:val="DefaultParagraphFont"/>
+    <w:uiPriority w:val="99"/>
+    <w:unhideWhenUsed/>
+    <w:rsid w:val="00192F87"/>
+    <w:rPr>
+      <w:color w:val="0563C1" w:themeColor="hyperlink"/>
+      <w:u w:val="single"/>
+    </w:rPr>
+  </w:style>
+  <w:style w:type="paragraph" w:styleId="TOC2">
+    <w:name w:val="toc 2"/>
+    <w:basedOn w:val="Normal"/>
+    <w:next w:val="Normal"/>
+    <w:autoRedefine/>
+    <w:uiPriority w:val="39"/>
+    <w:unhideWhenUsed/>
+    <w:rsid w:val="0089655B"/>
+    <w:pPr>
+      <w:spacing w:after="100"/>
+      <w:ind w:left="240"/>
+    </w:pPr>
   </w:style>
 </w:styles>
 </file>
@@ -2273,4 +4029,16 @@
     </a:ext>
   </a:extLst>
 </a:theme>
+</file>
+
+<file path=customXml/item1.xml><?xml version="1.0" encoding="utf-8"?>
+<b:Sources xmlns:b="http://schemas.openxmlformats.org/officeDocument/2006/bibliography" xmlns="http://schemas.openxmlformats.org/officeDocument/2006/bibliography" SelectedStyle="\APASixthEditionOfficeOnline.xsl" StyleName="APA" Version="6"/>
+</file>
+
+<file path=customXml/itemProps1.xml><?xml version="1.0" encoding="utf-8"?>
+<ds:datastoreItem xmlns:ds="http://schemas.openxmlformats.org/officeDocument/2006/customXml" ds:itemID="{89E87C8F-95A2-4270-85C7-7A4AAF33AD59}">
+  <ds:schemaRefs>
+    <ds:schemaRef ds:uri="http://schemas.openxmlformats.org/officeDocument/2006/bibliography"/>
+  </ds:schemaRefs>
+</ds:datastoreItem>
 </file>
</xml_diff>